<commit_message>
DSVB Testat überarbeitet ( Noch nicht Fertig)
</commit_message>
<xml_diff>
--- a/SDR DAB Signal Synchronisation Bericht.docx
+++ b/SDR DAB Signal Synchronisation Bericht.docx
@@ -39,7 +39,15 @@
         <w:t xml:space="preserve"> Radio (SDR) durchgeführt worden. Der Unterschied zum normalen Empfänger liegt in der Signalverarbeitung. Der Hauptteil wird nicht auf der Hardwareseite, sondern </w:t>
       </w:r>
       <w:r>
-        <w:t xml:space="preserve">auf der Softwareseite ausgeführt. Als Transceiver wird ein NESDR Smart verwendet. Damit kann ein Radiosignal einer gewünschten Frequenz umgewandelt und über USB ausgelesen werden. </w:t>
+        <w:t xml:space="preserve">auf der Softwareseite ausgeführt. Als Transceiver wird ein NESDR </w:t>
+      </w:r>
+      <w:proofErr w:type="gramStart"/>
+      <w:r>
+        <w:t>Smart</w:t>
+      </w:r>
+      <w:proofErr w:type="gramEnd"/>
+      <w:r>
+        <w:t xml:space="preserve"> verwendet. Damit kann ein Radiosignal einer gewünschten Frequenz umgewandelt und über USB ausgelesen werden. </w:t>
       </w:r>
       <w:r>
         <w:t>In dieser Übung wurde ein Teil des FM Radio Signals untersucht, den Digital Audio Broadcast(DAB).</w:t>
@@ -120,199 +128,310 @@
           <w:color w:val="000000"/>
           <w:lang w:val="en-US"/>
         </w:rPr>
-        <w:t xml:space="preserve">Orthogonal Frequency Division Multiplex </w:t>
-      </w:r>
-      <w:r>
-        <w:rPr>
-          <w:rFonts w:ascii="Calibri" w:hAnsi="Calibri" w:cs="Calibri"/>
-          <w:color w:val="000000"/>
+        <w:t>Orthogonal Frequency Division Multiplex (</w:t>
+      </w:r>
+      <w:r>
+        <w:rPr>
+          <w:rFonts w:ascii="Calibri" w:hAnsi="Calibri" w:cs="Calibri"/>
           <w:lang w:val="en-US"/>
         </w:rPr>
-        <w:t>(</w:t>
+        <w:t>OFDM</w:t>
       </w:r>
       <w:r>
         <w:rPr>
           <w:rFonts w:ascii="Calibri" w:hAnsi="Calibri" w:cs="Calibri"/>
           <w:lang w:val="en-US"/>
         </w:rPr>
+        <w:t>)</w:t>
+      </w:r>
+      <w:r>
+        <w:rPr>
+          <w:rFonts w:ascii="Calibri" w:hAnsi="Calibri" w:cs="Calibri"/>
+          <w:lang w:val="en-US"/>
+        </w:rPr>
+        <w:t xml:space="preserve"> </w:t>
+      </w:r>
+      <w:proofErr w:type="spellStart"/>
+      <w:r>
+        <w:rPr>
+          <w:rFonts w:ascii="Calibri" w:hAnsi="Calibri" w:cs="Calibri"/>
+          <w:lang w:val="en-US"/>
+        </w:rPr>
+        <w:t>Symbole</w:t>
+      </w:r>
+      <w:proofErr w:type="spellEnd"/>
+      <w:r>
+        <w:rPr>
+          <w:rFonts w:ascii="Calibri" w:hAnsi="Calibri" w:cs="Calibri"/>
+          <w:lang w:val="en-US"/>
+        </w:rPr>
+        <w:t xml:space="preserve">. </w:t>
+      </w:r>
+      <w:r>
+        <w:rPr>
+          <w:rFonts w:ascii="Calibri" w:hAnsi="Calibri" w:cs="Calibri"/>
+        </w:rPr>
+        <w:t xml:space="preserve">Das Phase </w:t>
+      </w:r>
+      <w:proofErr w:type="spellStart"/>
+      <w:r>
+        <w:rPr>
+          <w:rFonts w:ascii="Calibri" w:hAnsi="Calibri" w:cs="Calibri"/>
+        </w:rPr>
+        <w:t>Re</w:t>
+      </w:r>
+      <w:r>
+        <w:rPr>
+          <w:rFonts w:ascii="Calibri" w:hAnsi="Calibri" w:cs="Calibri"/>
+        </w:rPr>
+        <w:t>f</w:t>
+      </w:r>
+      <w:proofErr w:type="spellEnd"/>
+      <w:r>
+        <w:rPr>
+          <w:rFonts w:ascii="Calibri" w:hAnsi="Calibri" w:cs="Calibri"/>
+        </w:rPr>
+        <w:t xml:space="preserve"> Symbol wird für die Synchronisierung der Frames genutzt. Alle Symbole im Frame verwenden</w:t>
+      </w:r>
+      <w:r>
+        <w:rPr>
+          <w:rFonts w:ascii="Calibri" w:hAnsi="Calibri" w:cs="Calibri"/>
+          <w:color w:val="000000"/>
+        </w:rPr>
+        <w:t xml:space="preserve"> </w:t>
+      </w:r>
+      <w:r>
+        <w:rPr>
+          <w:rFonts w:ascii="Calibri" w:hAnsi="Calibri" w:cs="Calibri"/>
+          <w:color w:val="000000"/>
+        </w:rPr>
         <w:t>OFDM</w:t>
       </w:r>
       <w:r>
         <w:rPr>
           <w:rFonts w:ascii="Calibri" w:hAnsi="Calibri" w:cs="Calibri"/>
+          <w:color w:val="000000"/>
+        </w:rPr>
+        <w:t xml:space="preserve">. </w:t>
+      </w:r>
+      <w:r>
+        <w:rPr>
+          <w:rFonts w:ascii="Calibri" w:hAnsi="Calibri" w:cs="Calibri"/>
+          <w:color w:val="000000"/>
+        </w:rPr>
+        <w:t xml:space="preserve">Das </w:t>
+      </w:r>
+      <w:proofErr w:type="gramStart"/>
+      <w:r>
+        <w:rPr>
+          <w:rFonts w:ascii="Calibri" w:hAnsi="Calibri" w:cs="Calibri"/>
+          <w:color w:val="000000"/>
+        </w:rPr>
+        <w:t>bedeutet</w:t>
+      </w:r>
+      <w:proofErr w:type="gramEnd"/>
+      <w:r>
+        <w:rPr>
+          <w:rFonts w:ascii="Calibri" w:hAnsi="Calibri" w:cs="Calibri"/>
+          <w:color w:val="000000"/>
+        </w:rPr>
+        <w:t xml:space="preserve"> dass alle Trägersignale spektral gesehen dort eine Nullstelle haben wo die anderen Trägersignale </w:t>
+      </w:r>
+      <w:r>
+        <w:rPr>
+          <w:rFonts w:ascii="Calibri" w:hAnsi="Calibri" w:cs="Calibri"/>
+          <w:color w:val="000000"/>
+        </w:rPr>
+        <w:t>Informationen</w:t>
+      </w:r>
+      <w:r>
+        <w:rPr>
+          <w:rFonts w:ascii="Calibri" w:hAnsi="Calibri" w:cs="Calibri"/>
+          <w:color w:val="000000"/>
+        </w:rPr>
+        <w:t xml:space="preserve"> senden. </w:t>
+      </w:r>
+      <w:r>
+        <w:rPr>
+          <w:rFonts w:ascii="Calibri" w:hAnsi="Calibri" w:cs="Calibri"/>
+          <w:color w:val="000000"/>
+        </w:rPr>
+        <w:t>Die Frames haben folgende Parameter:</w:t>
+      </w:r>
+    </w:p>
+    <w:p>
+      <w:pPr>
+        <w:rPr>
+          <w:rFonts w:ascii="Calibri" w:hAnsi="Calibri" w:cs="Calibri"/>
+          <w:color w:val="000000"/>
+        </w:rPr>
+      </w:pPr>
+      <w:r>
+        <w:rPr>
+          <w:rFonts w:ascii="Calibri" w:hAnsi="Calibri" w:cs="Calibri"/>
+          <w:color w:val="000000"/>
+        </w:rPr>
+        <w:t xml:space="preserve">Sampling Rate </w:t>
+      </w:r>
+      <w:proofErr w:type="spellStart"/>
+      <w:r>
+        <w:rPr>
+          <w:rFonts w:ascii="Calibri" w:hAnsi="Calibri" w:cs="Calibri"/>
+          <w:color w:val="000000"/>
+        </w:rPr>
+        <w:t>Fs</w:t>
+      </w:r>
+      <w:proofErr w:type="spellEnd"/>
+      <w:r>
+        <w:rPr>
+          <w:rFonts w:ascii="Calibri" w:hAnsi="Calibri" w:cs="Calibri"/>
+          <w:color w:val="000000"/>
+        </w:rPr>
+        <w:t xml:space="preserve"> = 1792 000</w:t>
+      </w:r>
+    </w:p>
+    <w:p>
+      <w:pPr>
+        <w:rPr>
+          <w:rFonts w:ascii="Calibri" w:hAnsi="Calibri" w:cs="Calibri"/>
+          <w:color w:val="000000"/>
           <w:lang w:val="en-US"/>
         </w:rPr>
+      </w:pPr>
+      <w:r>
+        <w:rPr>
+          <w:rFonts w:ascii="Calibri" w:hAnsi="Calibri" w:cs="Calibri"/>
+          <w:color w:val="000000"/>
+          <w:lang w:val="en-US"/>
+        </w:rPr>
+        <w:t>OFDM Symbols per Frame NSF = 77</w:t>
+      </w:r>
+    </w:p>
+    <w:p>
+      <w:pPr>
+        <w:rPr>
+          <w:rFonts w:ascii="Calibri" w:hAnsi="Calibri" w:cs="Calibri"/>
+          <w:color w:val="000000"/>
+          <w:lang w:val="fr-CH"/>
+        </w:rPr>
+      </w:pPr>
+      <w:r>
+        <w:rPr>
+          <w:rFonts w:ascii="Calibri" w:hAnsi="Calibri" w:cs="Calibri"/>
+          <w:color w:val="000000"/>
+          <w:lang w:val="fr-CH"/>
+        </w:rPr>
+        <w:t>O</w:t>
+      </w:r>
+      <w:r>
+        <w:rPr>
+          <w:rFonts w:ascii="Calibri" w:hAnsi="Calibri" w:cs="Calibri"/>
+          <w:color w:val="000000"/>
+          <w:lang w:val="fr-CH"/>
+        </w:rPr>
+        <w:t>FDM</w:t>
+      </w:r>
+      <w:r>
+        <w:rPr>
+          <w:rFonts w:ascii="Calibri" w:hAnsi="Calibri" w:cs="Calibri"/>
+          <w:color w:val="000000"/>
+          <w:lang w:val="fr-CH"/>
+        </w:rPr>
+        <w:t xml:space="preserve"> Symbol Main Part</w:t>
+      </w:r>
+      <w:r>
+        <w:rPr>
+          <w:rFonts w:ascii="Calibri" w:hAnsi="Calibri" w:cs="Calibri"/>
+          <w:color w:val="000000"/>
+          <w:lang w:val="fr-CH"/>
+        </w:rPr>
+        <w:t xml:space="preserve"> (</w:t>
+      </w:r>
+      <w:proofErr w:type="spellStart"/>
+      <w:r>
+        <w:rPr>
+          <w:rFonts w:ascii="Calibri" w:hAnsi="Calibri" w:cs="Calibri"/>
+          <w:color w:val="000000"/>
+          <w:lang w:val="fr-CH"/>
+        </w:rPr>
+        <w:t>ohne</w:t>
+      </w:r>
+      <w:proofErr w:type="spellEnd"/>
+      <w:r>
+        <w:rPr>
+          <w:rFonts w:ascii="Calibri" w:hAnsi="Calibri" w:cs="Calibri"/>
+          <w:color w:val="000000"/>
+          <w:lang w:val="fr-CH"/>
+        </w:rPr>
+        <w:t xml:space="preserve"> </w:t>
+      </w:r>
+      <w:proofErr w:type="spellStart"/>
+      <w:r>
+        <w:rPr>
+          <w:rFonts w:ascii="Calibri" w:hAnsi="Calibri" w:cs="Calibri"/>
+          <w:color w:val="000000"/>
+          <w:lang w:val="fr-CH"/>
+        </w:rPr>
+        <w:t>ciclic</w:t>
+      </w:r>
+      <w:proofErr w:type="spellEnd"/>
+      <w:r>
+        <w:rPr>
+          <w:rFonts w:ascii="Calibri" w:hAnsi="Calibri" w:cs="Calibri"/>
+          <w:color w:val="000000"/>
+          <w:lang w:val="fr-CH"/>
+        </w:rPr>
+        <w:t xml:space="preserve"> </w:t>
+      </w:r>
+      <w:proofErr w:type="spellStart"/>
+      <w:r>
+        <w:rPr>
+          <w:rFonts w:ascii="Calibri" w:hAnsi="Calibri" w:cs="Calibri"/>
+          <w:color w:val="000000"/>
+          <w:lang w:val="fr-CH"/>
+        </w:rPr>
+        <w:t>prefix</w:t>
+      </w:r>
+      <w:proofErr w:type="spellEnd"/>
+      <w:r>
+        <w:rPr>
+          <w:rFonts w:ascii="Calibri" w:hAnsi="Calibri" w:cs="Calibri"/>
+          <w:color w:val="000000"/>
+          <w:lang w:val="fr-CH"/>
+        </w:rPr>
         <w:t>)</w:t>
       </w:r>
       <w:r>
         <w:rPr>
           <w:rFonts w:ascii="Calibri" w:hAnsi="Calibri" w:cs="Calibri"/>
-          <w:lang w:val="en-US"/>
-        </w:rPr>
-        <w:t xml:space="preserve"> </w:t>
-      </w:r>
-      <w:proofErr w:type="spellStart"/>
-      <w:r>
-        <w:rPr>
-          <w:rFonts w:ascii="Calibri" w:hAnsi="Calibri" w:cs="Calibri"/>
-          <w:lang w:val="en-US"/>
-        </w:rPr>
-        <w:t>Symbole</w:t>
-      </w:r>
-      <w:proofErr w:type="spellEnd"/>
-      <w:r>
-        <w:rPr>
-          <w:rFonts w:ascii="Calibri" w:hAnsi="Calibri" w:cs="Calibri"/>
-          <w:lang w:val="en-US"/>
-        </w:rPr>
-        <w:t xml:space="preserve">. </w:t>
-      </w:r>
-      <w:r>
-        <w:rPr>
-          <w:rFonts w:ascii="Calibri" w:hAnsi="Calibri" w:cs="Calibri"/>
-        </w:rPr>
-        <w:t xml:space="preserve">Das Phase </w:t>
-      </w:r>
-      <w:proofErr w:type="spellStart"/>
-      <w:r>
-        <w:rPr>
-          <w:rFonts w:ascii="Calibri" w:hAnsi="Calibri" w:cs="Calibri"/>
-        </w:rPr>
-        <w:t>Re</w:t>
-      </w:r>
-      <w:r>
-        <w:rPr>
-          <w:rFonts w:ascii="Calibri" w:hAnsi="Calibri" w:cs="Calibri"/>
-        </w:rPr>
-        <w:t>f</w:t>
-      </w:r>
-      <w:proofErr w:type="spellEnd"/>
-      <w:r>
-        <w:rPr>
-          <w:rFonts w:ascii="Calibri" w:hAnsi="Calibri" w:cs="Calibri"/>
-        </w:rPr>
-        <w:t xml:space="preserve"> Symbol wird für die Synchronisierung der Frames genutzt. Alle Symbole im Frame verwenden</w:t>
-      </w:r>
-      <w:r>
-        <w:rPr>
-          <w:rFonts w:ascii="Calibri" w:hAnsi="Calibri" w:cs="Calibri"/>
-          <w:color w:val="000000"/>
-        </w:rPr>
-        <w:t xml:space="preserve"> </w:t>
-      </w:r>
-      <w:r>
-        <w:rPr>
-          <w:rFonts w:ascii="Calibri" w:hAnsi="Calibri" w:cs="Calibri"/>
-          <w:color w:val="000000"/>
-        </w:rPr>
-        <w:t>OFDM</w:t>
-      </w:r>
-      <w:r>
-        <w:rPr>
-          <w:rFonts w:ascii="Calibri" w:hAnsi="Calibri" w:cs="Calibri"/>
-          <w:color w:val="000000"/>
-        </w:rPr>
-        <w:t xml:space="preserve">. </w:t>
-      </w:r>
-      <w:r>
-        <w:rPr>
-          <w:rFonts w:ascii="Calibri" w:hAnsi="Calibri" w:cs="Calibri"/>
-          <w:color w:val="000000"/>
-        </w:rPr>
-        <w:t xml:space="preserve">Das bedeutet dass alle Trägersignale spektral gesehen dort eine Nullstelle haben wo die anderen Trägersignale </w:t>
-      </w:r>
-      <w:r>
-        <w:rPr>
-          <w:rFonts w:ascii="Calibri" w:hAnsi="Calibri" w:cs="Calibri"/>
-          <w:color w:val="000000"/>
-        </w:rPr>
-        <w:t>Informationen</w:t>
-      </w:r>
-      <w:r>
-        <w:rPr>
-          <w:rFonts w:ascii="Calibri" w:hAnsi="Calibri" w:cs="Calibri"/>
-          <w:color w:val="000000"/>
-        </w:rPr>
-        <w:t xml:space="preserve"> senden. </w:t>
-      </w:r>
-      <w:r>
-        <w:rPr>
-          <w:rFonts w:ascii="Calibri" w:hAnsi="Calibri" w:cs="Calibri"/>
-          <w:color w:val="000000"/>
-        </w:rPr>
-        <w:t>Die Frames haben folgende Parameter:</w:t>
-      </w:r>
-    </w:p>
-    <w:p>
-      <w:pPr>
-        <w:rPr>
-          <w:rFonts w:ascii="Calibri" w:hAnsi="Calibri" w:cs="Calibri"/>
-          <w:color w:val="000000"/>
-        </w:rPr>
-      </w:pPr>
-      <w:r>
-        <w:rPr>
-          <w:rFonts w:ascii="Calibri" w:hAnsi="Calibri" w:cs="Calibri"/>
-          <w:color w:val="000000"/>
-        </w:rPr>
-        <w:t xml:space="preserve">Sampling Rate </w:t>
-      </w:r>
-      <w:proofErr w:type="spellStart"/>
-      <w:r>
-        <w:rPr>
-          <w:rFonts w:ascii="Calibri" w:hAnsi="Calibri" w:cs="Calibri"/>
-          <w:color w:val="000000"/>
-        </w:rPr>
-        <w:t>Fs</w:t>
-      </w:r>
-      <w:proofErr w:type="spellEnd"/>
-      <w:r>
-        <w:rPr>
-          <w:rFonts w:ascii="Calibri" w:hAnsi="Calibri" w:cs="Calibri"/>
-          <w:color w:val="000000"/>
-        </w:rPr>
-        <w:t xml:space="preserve"> = 1792 000</w:t>
-      </w:r>
-    </w:p>
-    <w:p>
-      <w:pPr>
-        <w:rPr>
-          <w:rFonts w:ascii="Calibri" w:hAnsi="Calibri" w:cs="Calibri"/>
-          <w:color w:val="000000"/>
-          <w:lang w:val="en-US"/>
-        </w:rPr>
-      </w:pPr>
-      <w:r>
-        <w:rPr>
-          <w:rFonts w:ascii="Calibri" w:hAnsi="Calibri" w:cs="Calibri"/>
-          <w:color w:val="000000"/>
-          <w:lang w:val="en-US"/>
-        </w:rPr>
-        <w:t>OFDM</w:t>
-      </w:r>
-      <w:r>
-        <w:rPr>
-          <w:rFonts w:ascii="Calibri" w:hAnsi="Calibri" w:cs="Calibri"/>
-          <w:color w:val="000000"/>
-          <w:lang w:val="en-US"/>
-        </w:rPr>
-        <w:t xml:space="preserve"> Symbols per Frame NSF = 77</w:t>
-      </w:r>
-    </w:p>
-    <w:p>
-      <w:pPr>
-        <w:rPr>
-          <w:rFonts w:ascii="Calibri" w:hAnsi="Calibri" w:cs="Calibri"/>
           <w:color w:val="000000"/>
           <w:lang w:val="fr-CH"/>
         </w:rPr>
-      </w:pPr>
+        <w:t xml:space="preserve"> T</w:t>
+      </w:r>
       <w:r>
         <w:rPr>
           <w:rFonts w:ascii="Calibri" w:hAnsi="Calibri" w:cs="Calibri"/>
           <w:color w:val="000000"/>
           <w:lang w:val="fr-CH"/>
         </w:rPr>
+        <w:t xml:space="preserve">u = 1ms </w:t>
+      </w:r>
+    </w:p>
+    <w:p>
+      <w:pPr>
+        <w:rPr>
+          <w:rFonts w:ascii="Calibri" w:hAnsi="Calibri" w:cs="Calibri"/>
+          <w:color w:val="000000"/>
+          <w:lang w:val="fr-CH"/>
+        </w:rPr>
+      </w:pPr>
+      <w:r>
+        <w:rPr>
+          <w:rFonts w:ascii="Calibri" w:hAnsi="Calibri" w:cs="Calibri"/>
+          <w:color w:val="000000"/>
+          <w:lang w:val="fr-CH"/>
+        </w:rPr>
         <w:t>O</w:t>
       </w:r>
       <w:r>
@@ -321,126 +440,7 @@
           <w:color w:val="000000"/>
           <w:lang w:val="fr-CH"/>
         </w:rPr>
-        <w:t>FDM</w:t>
-      </w:r>
-      <w:r>
-        <w:rPr>
-          <w:rFonts w:ascii="Calibri" w:hAnsi="Calibri" w:cs="Calibri"/>
-          <w:color w:val="000000"/>
-          <w:lang w:val="fr-CH"/>
-        </w:rPr>
-        <w:t xml:space="preserve"> Symbol Main Part</w:t>
-      </w:r>
-      <w:r>
-        <w:rPr>
-          <w:rFonts w:ascii="Calibri" w:hAnsi="Calibri" w:cs="Calibri"/>
-          <w:color w:val="000000"/>
-          <w:lang w:val="fr-CH"/>
-        </w:rPr>
-        <w:t xml:space="preserve"> (</w:t>
-      </w:r>
-      <w:proofErr w:type="spellStart"/>
-      <w:r>
-        <w:rPr>
-          <w:rFonts w:ascii="Calibri" w:hAnsi="Calibri" w:cs="Calibri"/>
-          <w:color w:val="000000"/>
-          <w:lang w:val="fr-CH"/>
-        </w:rPr>
-        <w:t>ohne</w:t>
-      </w:r>
-      <w:proofErr w:type="spellEnd"/>
-      <w:r>
-        <w:rPr>
-          <w:rFonts w:ascii="Calibri" w:hAnsi="Calibri" w:cs="Calibri"/>
-          <w:color w:val="000000"/>
-          <w:lang w:val="fr-CH"/>
-        </w:rPr>
-        <w:t xml:space="preserve"> </w:t>
-      </w:r>
-      <w:proofErr w:type="spellStart"/>
-      <w:r>
-        <w:rPr>
-          <w:rFonts w:ascii="Calibri" w:hAnsi="Calibri" w:cs="Calibri"/>
-          <w:color w:val="000000"/>
-          <w:lang w:val="fr-CH"/>
-        </w:rPr>
-        <w:t>ciclic</w:t>
-      </w:r>
-      <w:proofErr w:type="spellEnd"/>
-      <w:r>
-        <w:rPr>
-          <w:rFonts w:ascii="Calibri" w:hAnsi="Calibri" w:cs="Calibri"/>
-          <w:color w:val="000000"/>
-          <w:lang w:val="fr-CH"/>
-        </w:rPr>
-        <w:t xml:space="preserve"> </w:t>
-      </w:r>
-      <w:proofErr w:type="spellStart"/>
-      <w:r>
-        <w:rPr>
-          <w:rFonts w:ascii="Calibri" w:hAnsi="Calibri" w:cs="Calibri"/>
-          <w:color w:val="000000"/>
-          <w:lang w:val="fr-CH"/>
-        </w:rPr>
-        <w:t>prefix</w:t>
-      </w:r>
-      <w:proofErr w:type="spellEnd"/>
-      <w:r>
-        <w:rPr>
-          <w:rFonts w:ascii="Calibri" w:hAnsi="Calibri" w:cs="Calibri"/>
-          <w:color w:val="000000"/>
-          <w:lang w:val="fr-CH"/>
-        </w:rPr>
-        <w:t>)</w:t>
-      </w:r>
-      <w:r>
-        <w:rPr>
-          <w:rFonts w:ascii="Calibri" w:hAnsi="Calibri" w:cs="Calibri"/>
-          <w:color w:val="000000"/>
-          <w:lang w:val="fr-CH"/>
-        </w:rPr>
-        <w:t xml:space="preserve"> T</w:t>
-      </w:r>
-      <w:r>
-        <w:rPr>
-          <w:rFonts w:ascii="Calibri" w:hAnsi="Calibri" w:cs="Calibri"/>
-          <w:color w:val="000000"/>
-          <w:lang w:val="fr-CH"/>
-        </w:rPr>
-        <w:t xml:space="preserve">u = 1ms </w:t>
-      </w:r>
-    </w:p>
-    <w:p>
-      <w:pPr>
-        <w:rPr>
-          <w:rFonts w:ascii="Calibri" w:hAnsi="Calibri" w:cs="Calibri"/>
-          <w:color w:val="000000"/>
-          <w:lang w:val="fr-CH"/>
-        </w:rPr>
-      </w:pPr>
-      <w:r>
-        <w:rPr>
-          <w:rFonts w:ascii="Calibri" w:hAnsi="Calibri" w:cs="Calibri"/>
-          <w:color w:val="000000"/>
-          <w:lang w:val="fr-CH"/>
-        </w:rPr>
-        <w:t>O</w:t>
-      </w:r>
-      <w:r>
-        <w:rPr>
-          <w:rFonts w:ascii="Calibri" w:hAnsi="Calibri" w:cs="Calibri"/>
-          <w:color w:val="000000"/>
-          <w:lang w:val="fr-CH"/>
-        </w:rPr>
-        <w:t>FDM</w:t>
-      </w:r>
-      <w:r>
-        <w:rPr>
-          <w:rFonts w:ascii="Calibri" w:hAnsi="Calibri" w:cs="Calibri"/>
-          <w:color w:val="000000"/>
-          <w:lang w:val="fr-CH"/>
-        </w:rPr>
-        <w:t xml:space="preserve"> Symbol Cycle </w:t>
+        <w:t xml:space="preserve">FDM Symbol Cycle </w:t>
       </w:r>
       <w:proofErr w:type="spellStart"/>
       <w:r>
@@ -547,7 +547,7 @@
                     <pic:cNvPicPr/>
                   </pic:nvPicPr>
                   <pic:blipFill>
-                    <a:blip r:embed="rId6" cstate="print">
+                    <a:blip r:embed="rId8" cstate="print">
                       <a:extLst>
                         <a:ext uri="{28A0092B-C50C-407E-A947-70E740481C1C}">
                           <a14:useLocalDpi xmlns:a14="http://schemas.microsoft.com/office/drawing/2010/main" val="0"/>
@@ -706,7 +706,15 @@
       </w:r>
       <w:proofErr w:type="spellEnd"/>
       <w:r>
-        <w:t xml:space="preserve"> Symbol in den Zeitbereich abgebildet werden. Wenn dieses mit dem Eingangssignal Korreliert wird erhält man ein Signal mit Peaks. Diese zeigen an welchen Stellen beim Eingangssignal das Phase </w:t>
+        <w:t xml:space="preserve"> Symbol in den Zeitbereich abgebildet werden. Wenn dieses mit dem Eingangssignal </w:t>
+      </w:r>
+      <w:proofErr w:type="gramStart"/>
+      <w:r>
+        <w:t>Korreliert</w:t>
+      </w:r>
+      <w:proofErr w:type="gramEnd"/>
+      <w:r>
+        <w:t xml:space="preserve"> wird erhält man ein Signal mit Peaks. Diese zeigen an welchen Stellen beim Eingangssignal das Phase </w:t>
       </w:r>
       <w:proofErr w:type="spellStart"/>
       <w:r>
@@ -780,10 +788,7 @@
       </w:r>
       <w:proofErr w:type="spellEnd"/>
       <w:r>
-        <w:t xml:space="preserve"> Symbol </w:t>
-      </w:r>
-      <w:r>
-        <w:t>am Eingang anzulegen, und dann das</w:t>
+        <w:t xml:space="preserve"> Symbol am Eingang anzulegen, und dann das</w:t>
       </w:r>
       <w:r>
         <w:t xml:space="preserve"> Empfangen</w:t>
@@ -797,91 +802,3105 @@
       <w:r>
         <w:t xml:space="preserve"> zu bekommen</w:t>
       </w:r>
-      <w:bookmarkStart w:id="0" w:name="_GoBack"/>
+      <w:r>
+        <w:t xml:space="preserve">. Somit entfernt der Filter die Signale aller Sendestationen, ausser jener die am wenigsten weit entfernt ist. Somit kann der </w:t>
+      </w:r>
+      <w:r>
+        <w:t>e</w:t>
+      </w:r>
+      <w:r>
+        <w:t xml:space="preserve">ntworfene Filter für </w:t>
+      </w:r>
+      <w:proofErr w:type="gramStart"/>
+      <w:r>
+        <w:t>die Signal</w:t>
+      </w:r>
+      <w:proofErr w:type="gramEnd"/>
+      <w:r>
+        <w:t xml:space="preserve"> Rekonstruktion verwendet werden. </w:t>
+      </w:r>
+    </w:p>
+    <w:p>
+      <w:r>
+        <w:t>Als Ausgangssignal des Systems wird das OFDM Symbol vor einem Peak genommen. Dies entspricht einem Vektor mit 1792 Werten.</w:t>
+      </w:r>
+      <w:r>
+        <w:t xml:space="preserve"> Dieser wird Fourier transformiert, weil</w:t>
+      </w:r>
+      <w:r>
+        <w:t xml:space="preserve"> </w:t>
+      </w:r>
+      <w:r>
+        <w:t xml:space="preserve">die </w:t>
+      </w:r>
+      <w:r>
+        <w:t xml:space="preserve">Impulsantwort des Systems </w:t>
+      </w:r>
+      <w:r>
+        <w:t>im Frequenzbereich</w:t>
+      </w:r>
+      <w:r>
+        <w:t xml:space="preserve"> über </w:t>
+      </w:r>
+      <w:r>
+        <w:t>eine einfache Division</w:t>
+      </w:r>
+      <w:r>
+        <w:t xml:space="preserve"> </w:t>
+      </w:r>
+      <w:r>
+        <w:t>gerechnet werden kann</w:t>
+      </w:r>
+      <w:r>
+        <w:t>.</w:t>
+      </w:r>
+      <w:r>
+        <w:t xml:space="preserve"> Der Eingang des Systems ist das Phase </w:t>
+      </w:r>
+      <w:proofErr w:type="spellStart"/>
+      <w:r>
+        <w:t>Ref</w:t>
+      </w:r>
+      <w:proofErr w:type="spellEnd"/>
+      <w:r>
+        <w:t xml:space="preserve"> Symbol. Die Impulsantwort muss dann noch mit einer IDFT Funktion in den Zeitbereich transformiert werden.</w:t>
+      </w:r>
+    </w:p>
+    <w:p/>
+    <w:p>
+      <w:pPr>
+        <w:pStyle w:val="berschrift2"/>
+      </w:pPr>
+      <w:r>
+        <w:t>Vorgehen</w:t>
+      </w:r>
+    </w:p>
+    <w:p>
+      <w:pPr>
+        <w:rPr>
+          <w:b/>
+        </w:rPr>
+      </w:pPr>
+    </w:p>
+    <w:p>
+      <w:r>
+        <w:t>Um die Vorgaben erreichen zu können wird folgendermassen vorgegangen.</w:t>
+      </w:r>
+    </w:p>
+    <w:p>
+      <w:pPr>
+        <w:pStyle w:val="Listenabsatz"/>
+        <w:numPr>
+          <w:ilvl w:val="0"/>
+          <w:numId w:val="1"/>
+        </w:numPr>
+      </w:pPr>
+      <w:r>
+        <w:t>Parameter werden definiert</w:t>
+      </w:r>
+    </w:p>
+    <w:p>
+      <w:pPr>
+        <w:pStyle w:val="Listenabsatz"/>
+        <w:numPr>
+          <w:ilvl w:val="0"/>
+          <w:numId w:val="1"/>
+        </w:numPr>
+      </w:pPr>
+      <w:r>
+        <w:t>Koeffizienten Vektor erstellen und in den Zeitbereich transformieren</w:t>
+      </w:r>
+    </w:p>
+    <w:p>
+      <w:pPr>
+        <w:pStyle w:val="Listenabsatz"/>
+        <w:numPr>
+          <w:ilvl w:val="0"/>
+          <w:numId w:val="1"/>
+        </w:numPr>
+      </w:pPr>
+      <w:r>
+        <w:t>Frame synchronisieren. Dazu gehört die Peaks zu lokalisieren. Um die Peaks zu erhalten muss das Signal mit dem Koeffizienten Vektor korreliert werden.</w:t>
+      </w:r>
+    </w:p>
+    <w:p>
+      <w:pPr>
+        <w:pStyle w:val="Listenabsatz"/>
+        <w:numPr>
+          <w:ilvl w:val="0"/>
+          <w:numId w:val="1"/>
+        </w:numPr>
+      </w:pPr>
+      <w:r>
+        <w:t>Kanal Einschätzung. Dazu wird die Frequenzantwort und die Impulsantwort berechnet.</w:t>
+      </w:r>
+    </w:p>
+    <w:p>
+      <w:pPr>
+        <w:pStyle w:val="Listenabsatz"/>
+        <w:numPr>
+          <w:ilvl w:val="0"/>
+          <w:numId w:val="1"/>
+        </w:numPr>
+      </w:pPr>
+      <w:r>
+        <w:t xml:space="preserve">Analyse </w:t>
+      </w:r>
+      <w:proofErr w:type="gramStart"/>
+      <w:r>
+        <w:t>der Ergebnissen</w:t>
+      </w:r>
+      <w:proofErr w:type="gramEnd"/>
+    </w:p>
+    <w:p>
+      <w:r>
+        <w:t xml:space="preserve">Die Implementation wurde mit </w:t>
+      </w:r>
+      <w:proofErr w:type="spellStart"/>
+      <w:r>
+        <w:t>Matlab</w:t>
+      </w:r>
+      <w:proofErr w:type="spellEnd"/>
+      <w:r>
+        <w:t xml:space="preserve"> durchgeführt.</w:t>
+      </w:r>
+    </w:p>
+    <w:p>
+      <w:pPr>
+        <w:rPr>
+          <w:b/>
+        </w:rPr>
+      </w:pPr>
+    </w:p>
+    <w:p>
+      <w:pPr>
+        <w:rPr>
+          <w:b/>
+        </w:rPr>
+      </w:pPr>
+    </w:p>
+    <w:p>
+      <w:pPr>
+        <w:pStyle w:val="berschrift3"/>
+        <w:numPr>
+          <w:ilvl w:val="0"/>
+          <w:numId w:val="5"/>
+        </w:numPr>
+      </w:pPr>
+      <w:r>
+        <w:lastRenderedPageBreak/>
+        <w:t>Parameter definieren</w:t>
+      </w:r>
+    </w:p>
+    <w:p>
+      <w:pPr>
+        <w:pStyle w:val="Listenabsatz"/>
+        <w:autoSpaceDE w:val="0"/>
+        <w:autoSpaceDN w:val="0"/>
+        <w:adjustRightInd w:val="0"/>
+        <w:spacing w:after="0" w:line="240" w:lineRule="auto"/>
+        <w:rPr>
+          <w:rFonts w:asciiTheme="majorHAnsi" w:hAnsiTheme="majorHAnsi" w:cstheme="majorHAnsi"/>
+          <w:sz w:val="24"/>
+          <w:szCs w:val="24"/>
+        </w:rPr>
+      </w:pPr>
+      <w:proofErr w:type="spellStart"/>
+      <w:r>
+        <w:rPr>
+          <w:rFonts w:asciiTheme="majorHAnsi" w:hAnsiTheme="majorHAnsi" w:cstheme="majorHAnsi"/>
+          <w:color w:val="000000"/>
+          <w:sz w:val="24"/>
+          <w:szCs w:val="24"/>
+        </w:rPr>
+        <w:t>fc</w:t>
+      </w:r>
+      <w:proofErr w:type="spellEnd"/>
+      <w:r>
+        <w:rPr>
+          <w:rFonts w:asciiTheme="majorHAnsi" w:hAnsiTheme="majorHAnsi" w:cstheme="majorHAnsi"/>
+          <w:color w:val="000000"/>
+          <w:sz w:val="24"/>
+          <w:szCs w:val="24"/>
+        </w:rPr>
+        <w:t xml:space="preserve"> = 227.36e</w:t>
+      </w:r>
+      <w:proofErr w:type="gramStart"/>
+      <w:r>
+        <w:rPr>
+          <w:rFonts w:asciiTheme="majorHAnsi" w:hAnsiTheme="majorHAnsi" w:cstheme="majorHAnsi"/>
+          <w:color w:val="000000"/>
+          <w:sz w:val="24"/>
+          <w:szCs w:val="24"/>
+        </w:rPr>
+        <w:t xml:space="preserve">6;   </w:t>
+      </w:r>
+      <w:proofErr w:type="gramEnd"/>
+      <w:r>
+        <w:rPr>
+          <w:rFonts w:asciiTheme="majorHAnsi" w:hAnsiTheme="majorHAnsi" w:cstheme="majorHAnsi"/>
+          <w:color w:val="000000"/>
+          <w:sz w:val="24"/>
+          <w:szCs w:val="24"/>
+        </w:rPr>
+        <w:t xml:space="preserve">     </w:t>
+      </w:r>
+      <w:r>
+        <w:rPr>
+          <w:rFonts w:asciiTheme="majorHAnsi" w:hAnsiTheme="majorHAnsi" w:cstheme="majorHAnsi"/>
+          <w:color w:val="000000"/>
+          <w:sz w:val="24"/>
+          <w:szCs w:val="24"/>
+        </w:rPr>
+        <w:tab/>
+      </w:r>
+      <w:r>
+        <w:rPr>
+          <w:rFonts w:asciiTheme="majorHAnsi" w:hAnsiTheme="majorHAnsi" w:cstheme="majorHAnsi"/>
+          <w:color w:val="000000"/>
+          <w:sz w:val="24"/>
+          <w:szCs w:val="24"/>
+        </w:rPr>
+        <w:tab/>
+      </w:r>
+      <w:r>
+        <w:rPr>
+          <w:rFonts w:asciiTheme="majorHAnsi" w:hAnsiTheme="majorHAnsi" w:cstheme="majorHAnsi"/>
+          <w:color w:val="228B22"/>
+          <w:sz w:val="24"/>
+          <w:szCs w:val="24"/>
+        </w:rPr>
+        <w:t xml:space="preserve">% </w:t>
+      </w:r>
+      <w:proofErr w:type="spellStart"/>
+      <w:r>
+        <w:rPr>
+          <w:rFonts w:asciiTheme="majorHAnsi" w:hAnsiTheme="majorHAnsi" w:cstheme="majorHAnsi"/>
+          <w:color w:val="228B22"/>
+          <w:sz w:val="24"/>
+          <w:szCs w:val="24"/>
+        </w:rPr>
+        <w:t>center</w:t>
+      </w:r>
+      <w:proofErr w:type="spellEnd"/>
+      <w:r>
+        <w:rPr>
+          <w:rFonts w:asciiTheme="majorHAnsi" w:hAnsiTheme="majorHAnsi" w:cstheme="majorHAnsi"/>
+          <w:color w:val="228B22"/>
+          <w:sz w:val="24"/>
+          <w:szCs w:val="24"/>
+        </w:rPr>
+        <w:t xml:space="preserve"> </w:t>
+      </w:r>
+      <w:proofErr w:type="spellStart"/>
+      <w:r>
+        <w:rPr>
+          <w:rFonts w:asciiTheme="majorHAnsi" w:hAnsiTheme="majorHAnsi" w:cstheme="majorHAnsi"/>
+          <w:color w:val="228B22"/>
+          <w:sz w:val="24"/>
+          <w:szCs w:val="24"/>
+        </w:rPr>
+        <w:t>frequency</w:t>
+      </w:r>
+      <w:proofErr w:type="spellEnd"/>
+      <w:r>
+        <w:rPr>
+          <w:rFonts w:asciiTheme="majorHAnsi" w:hAnsiTheme="majorHAnsi" w:cstheme="majorHAnsi"/>
+          <w:color w:val="228B22"/>
+          <w:sz w:val="24"/>
+          <w:szCs w:val="24"/>
+        </w:rPr>
+        <w:t xml:space="preserve"> [Hz]</w:t>
+      </w:r>
+    </w:p>
+    <w:p>
+      <w:pPr>
+        <w:pStyle w:val="Listenabsatz"/>
+        <w:autoSpaceDE w:val="0"/>
+        <w:autoSpaceDN w:val="0"/>
+        <w:adjustRightInd w:val="0"/>
+        <w:spacing w:after="0" w:line="240" w:lineRule="auto"/>
+        <w:rPr>
+          <w:rFonts w:asciiTheme="majorHAnsi" w:hAnsiTheme="majorHAnsi" w:cstheme="majorHAnsi"/>
+          <w:sz w:val="24"/>
+          <w:szCs w:val="24"/>
+        </w:rPr>
+      </w:pPr>
+      <w:proofErr w:type="spellStart"/>
+      <w:r>
+        <w:rPr>
+          <w:rFonts w:asciiTheme="majorHAnsi" w:hAnsiTheme="majorHAnsi" w:cstheme="majorHAnsi"/>
+          <w:color w:val="000000"/>
+          <w:sz w:val="24"/>
+          <w:szCs w:val="24"/>
+        </w:rPr>
+        <w:t>rs</w:t>
+      </w:r>
+      <w:proofErr w:type="spellEnd"/>
+      <w:r>
+        <w:rPr>
+          <w:rFonts w:asciiTheme="majorHAnsi" w:hAnsiTheme="majorHAnsi" w:cstheme="majorHAnsi"/>
+          <w:color w:val="000000"/>
+          <w:sz w:val="24"/>
+          <w:szCs w:val="24"/>
+        </w:rPr>
+        <w:t xml:space="preserve"> = 1.792e</w:t>
+      </w:r>
+      <w:proofErr w:type="gramStart"/>
+      <w:r>
+        <w:rPr>
+          <w:rFonts w:asciiTheme="majorHAnsi" w:hAnsiTheme="majorHAnsi" w:cstheme="majorHAnsi"/>
+          <w:color w:val="000000"/>
+          <w:sz w:val="24"/>
+          <w:szCs w:val="24"/>
+        </w:rPr>
+        <w:t xml:space="preserve">6;   </w:t>
+      </w:r>
+      <w:proofErr w:type="gramEnd"/>
+      <w:r>
+        <w:rPr>
+          <w:rFonts w:asciiTheme="majorHAnsi" w:hAnsiTheme="majorHAnsi" w:cstheme="majorHAnsi"/>
+          <w:color w:val="000000"/>
+          <w:sz w:val="24"/>
+          <w:szCs w:val="24"/>
+        </w:rPr>
+        <w:t xml:space="preserve">      </w:t>
+      </w:r>
+      <w:r>
+        <w:rPr>
+          <w:rFonts w:asciiTheme="majorHAnsi" w:hAnsiTheme="majorHAnsi" w:cstheme="majorHAnsi"/>
+          <w:color w:val="000000"/>
+          <w:sz w:val="24"/>
+          <w:szCs w:val="24"/>
+        </w:rPr>
+        <w:tab/>
+      </w:r>
+      <w:r>
+        <w:rPr>
+          <w:rFonts w:asciiTheme="majorHAnsi" w:hAnsiTheme="majorHAnsi" w:cstheme="majorHAnsi"/>
+          <w:color w:val="000000"/>
+          <w:sz w:val="24"/>
+          <w:szCs w:val="24"/>
+        </w:rPr>
+        <w:tab/>
+      </w:r>
+      <w:r>
+        <w:rPr>
+          <w:rFonts w:asciiTheme="majorHAnsi" w:hAnsiTheme="majorHAnsi" w:cstheme="majorHAnsi"/>
+          <w:color w:val="228B22"/>
+          <w:sz w:val="24"/>
+          <w:szCs w:val="24"/>
+        </w:rPr>
+        <w:t xml:space="preserve">% </w:t>
+      </w:r>
+      <w:proofErr w:type="spellStart"/>
+      <w:r>
+        <w:rPr>
+          <w:rFonts w:asciiTheme="majorHAnsi" w:hAnsiTheme="majorHAnsi" w:cstheme="majorHAnsi"/>
+          <w:color w:val="228B22"/>
+          <w:sz w:val="24"/>
+          <w:szCs w:val="24"/>
+        </w:rPr>
+        <w:t>sampling</w:t>
+      </w:r>
+      <w:proofErr w:type="spellEnd"/>
+      <w:r>
+        <w:rPr>
+          <w:rFonts w:asciiTheme="majorHAnsi" w:hAnsiTheme="majorHAnsi" w:cstheme="majorHAnsi"/>
+          <w:color w:val="228B22"/>
+          <w:sz w:val="24"/>
+          <w:szCs w:val="24"/>
+        </w:rPr>
+        <w:t xml:space="preserve"> rate [Hz]</w:t>
+      </w:r>
+    </w:p>
+    <w:p>
+      <w:pPr>
+        <w:pStyle w:val="Listenabsatz"/>
+        <w:autoSpaceDE w:val="0"/>
+        <w:autoSpaceDN w:val="0"/>
+        <w:adjustRightInd w:val="0"/>
+        <w:spacing w:after="0" w:line="240" w:lineRule="auto"/>
+        <w:rPr>
+          <w:rFonts w:asciiTheme="majorHAnsi" w:hAnsiTheme="majorHAnsi" w:cstheme="majorHAnsi"/>
+          <w:sz w:val="24"/>
+          <w:szCs w:val="24"/>
+        </w:rPr>
+      </w:pPr>
+      <w:proofErr w:type="spellStart"/>
+      <w:r>
+        <w:rPr>
+          <w:rFonts w:asciiTheme="majorHAnsi" w:hAnsiTheme="majorHAnsi" w:cstheme="majorHAnsi"/>
+          <w:color w:val="000000"/>
+          <w:sz w:val="24"/>
+          <w:szCs w:val="24"/>
+        </w:rPr>
+        <w:t>framelen</w:t>
+      </w:r>
+      <w:proofErr w:type="spellEnd"/>
+      <w:r>
+        <w:rPr>
+          <w:rFonts w:asciiTheme="majorHAnsi" w:hAnsiTheme="majorHAnsi" w:cstheme="majorHAnsi"/>
+          <w:color w:val="000000"/>
+          <w:sz w:val="24"/>
+          <w:szCs w:val="24"/>
+        </w:rPr>
+        <w:t xml:space="preserve"> = 256*</w:t>
+      </w:r>
+      <w:proofErr w:type="gramStart"/>
+      <w:r>
+        <w:rPr>
+          <w:rFonts w:asciiTheme="majorHAnsi" w:hAnsiTheme="majorHAnsi" w:cstheme="majorHAnsi"/>
+          <w:color w:val="000000"/>
+          <w:sz w:val="24"/>
+          <w:szCs w:val="24"/>
+        </w:rPr>
+        <w:t xml:space="preserve">20;   </w:t>
+      </w:r>
+      <w:proofErr w:type="gramEnd"/>
+      <w:r>
+        <w:rPr>
+          <w:rFonts w:asciiTheme="majorHAnsi" w:hAnsiTheme="majorHAnsi" w:cstheme="majorHAnsi"/>
+          <w:color w:val="000000"/>
+          <w:sz w:val="24"/>
+          <w:szCs w:val="24"/>
+        </w:rPr>
+        <w:t xml:space="preserve"> </w:t>
+      </w:r>
+      <w:r>
+        <w:rPr>
+          <w:rFonts w:asciiTheme="majorHAnsi" w:hAnsiTheme="majorHAnsi" w:cstheme="majorHAnsi"/>
+          <w:color w:val="000000"/>
+          <w:sz w:val="24"/>
+          <w:szCs w:val="24"/>
+        </w:rPr>
+        <w:tab/>
+      </w:r>
+      <w:r>
+        <w:rPr>
+          <w:rFonts w:asciiTheme="majorHAnsi" w:hAnsiTheme="majorHAnsi" w:cstheme="majorHAnsi"/>
+          <w:color w:val="000000"/>
+          <w:sz w:val="24"/>
+          <w:szCs w:val="24"/>
+        </w:rPr>
+        <w:tab/>
+      </w:r>
+      <w:r>
+        <w:rPr>
+          <w:rFonts w:asciiTheme="majorHAnsi" w:hAnsiTheme="majorHAnsi" w:cstheme="majorHAnsi"/>
+          <w:color w:val="228B22"/>
+          <w:sz w:val="24"/>
+          <w:szCs w:val="24"/>
+        </w:rPr>
+        <w:t xml:space="preserve">% </w:t>
+      </w:r>
+      <w:proofErr w:type="spellStart"/>
+      <w:r>
+        <w:rPr>
+          <w:rFonts w:asciiTheme="majorHAnsi" w:hAnsiTheme="majorHAnsi" w:cstheme="majorHAnsi"/>
+          <w:color w:val="228B22"/>
+          <w:sz w:val="24"/>
+          <w:szCs w:val="24"/>
+        </w:rPr>
+        <w:t>frame</w:t>
+      </w:r>
+      <w:proofErr w:type="spellEnd"/>
+      <w:r>
+        <w:rPr>
+          <w:rFonts w:asciiTheme="majorHAnsi" w:hAnsiTheme="majorHAnsi" w:cstheme="majorHAnsi"/>
+          <w:color w:val="228B22"/>
+          <w:sz w:val="24"/>
+          <w:szCs w:val="24"/>
+        </w:rPr>
+        <w:t xml:space="preserve"> </w:t>
+      </w:r>
+      <w:proofErr w:type="spellStart"/>
+      <w:r>
+        <w:rPr>
+          <w:rFonts w:asciiTheme="majorHAnsi" w:hAnsiTheme="majorHAnsi" w:cstheme="majorHAnsi"/>
+          <w:color w:val="228B22"/>
+          <w:sz w:val="24"/>
+          <w:szCs w:val="24"/>
+        </w:rPr>
+        <w:t>length</w:t>
+      </w:r>
+      <w:proofErr w:type="spellEnd"/>
+      <w:r>
+        <w:rPr>
+          <w:rFonts w:asciiTheme="majorHAnsi" w:hAnsiTheme="majorHAnsi" w:cstheme="majorHAnsi"/>
+          <w:color w:val="228B22"/>
+          <w:sz w:val="24"/>
+          <w:szCs w:val="24"/>
+        </w:rPr>
+        <w:t xml:space="preserve"> [</w:t>
+      </w:r>
+      <w:proofErr w:type="spellStart"/>
+      <w:r>
+        <w:rPr>
+          <w:rFonts w:asciiTheme="majorHAnsi" w:hAnsiTheme="majorHAnsi" w:cstheme="majorHAnsi"/>
+          <w:color w:val="228B22"/>
+          <w:sz w:val="24"/>
+          <w:szCs w:val="24"/>
+        </w:rPr>
+        <w:t>samples</w:t>
+      </w:r>
+      <w:proofErr w:type="spellEnd"/>
+      <w:r>
+        <w:rPr>
+          <w:rFonts w:asciiTheme="majorHAnsi" w:hAnsiTheme="majorHAnsi" w:cstheme="majorHAnsi"/>
+          <w:color w:val="228B22"/>
+          <w:sz w:val="24"/>
+          <w:szCs w:val="24"/>
+        </w:rPr>
+        <w:t>]</w:t>
+      </w:r>
+    </w:p>
+    <w:p>
+      <w:pPr>
+        <w:pStyle w:val="Listenabsatz"/>
+        <w:autoSpaceDE w:val="0"/>
+        <w:autoSpaceDN w:val="0"/>
+        <w:adjustRightInd w:val="0"/>
+        <w:spacing w:after="0" w:line="240" w:lineRule="auto"/>
+        <w:rPr>
+          <w:rFonts w:asciiTheme="majorHAnsi" w:hAnsiTheme="majorHAnsi" w:cstheme="majorHAnsi"/>
+          <w:sz w:val="24"/>
+          <w:szCs w:val="24"/>
+        </w:rPr>
+      </w:pPr>
+      <w:proofErr w:type="spellStart"/>
+      <w:r>
+        <w:rPr>
+          <w:rFonts w:asciiTheme="majorHAnsi" w:hAnsiTheme="majorHAnsi" w:cstheme="majorHAnsi"/>
+          <w:color w:val="000000"/>
+          <w:sz w:val="24"/>
+          <w:szCs w:val="24"/>
+        </w:rPr>
+        <w:t>nframes</w:t>
+      </w:r>
+      <w:proofErr w:type="spellEnd"/>
+      <w:r>
+        <w:rPr>
+          <w:rFonts w:asciiTheme="majorHAnsi" w:hAnsiTheme="majorHAnsi" w:cstheme="majorHAnsi"/>
+          <w:color w:val="000000"/>
+          <w:sz w:val="24"/>
+          <w:szCs w:val="24"/>
+        </w:rPr>
+        <w:t xml:space="preserve"> = </w:t>
+      </w:r>
+      <w:proofErr w:type="gramStart"/>
+      <w:r>
+        <w:rPr>
+          <w:rFonts w:asciiTheme="majorHAnsi" w:hAnsiTheme="majorHAnsi" w:cstheme="majorHAnsi"/>
+          <w:color w:val="000000"/>
+          <w:sz w:val="24"/>
+          <w:szCs w:val="24"/>
+        </w:rPr>
+        <w:t xml:space="preserve">1000;   </w:t>
+      </w:r>
+      <w:proofErr w:type="gramEnd"/>
+      <w:r>
+        <w:rPr>
+          <w:rFonts w:asciiTheme="majorHAnsi" w:hAnsiTheme="majorHAnsi" w:cstheme="majorHAnsi"/>
+          <w:color w:val="000000"/>
+          <w:sz w:val="24"/>
+          <w:szCs w:val="24"/>
+        </w:rPr>
+        <w:t xml:space="preserve">    </w:t>
+      </w:r>
+      <w:r>
+        <w:rPr>
+          <w:rFonts w:asciiTheme="majorHAnsi" w:hAnsiTheme="majorHAnsi" w:cstheme="majorHAnsi"/>
+          <w:color w:val="000000"/>
+          <w:sz w:val="24"/>
+          <w:szCs w:val="24"/>
+        </w:rPr>
+        <w:tab/>
+      </w:r>
+      <w:r>
+        <w:rPr>
+          <w:rFonts w:asciiTheme="majorHAnsi" w:hAnsiTheme="majorHAnsi" w:cstheme="majorHAnsi"/>
+          <w:color w:val="000000"/>
+          <w:sz w:val="24"/>
+          <w:szCs w:val="24"/>
+        </w:rPr>
+        <w:tab/>
+      </w:r>
+      <w:r>
+        <w:rPr>
+          <w:rFonts w:asciiTheme="majorHAnsi" w:hAnsiTheme="majorHAnsi" w:cstheme="majorHAnsi"/>
+          <w:color w:val="228B22"/>
+          <w:sz w:val="24"/>
+          <w:szCs w:val="24"/>
+        </w:rPr>
+        <w:t xml:space="preserve">% </w:t>
+      </w:r>
+      <w:proofErr w:type="spellStart"/>
+      <w:r>
+        <w:rPr>
+          <w:rFonts w:asciiTheme="majorHAnsi" w:hAnsiTheme="majorHAnsi" w:cstheme="majorHAnsi"/>
+          <w:color w:val="228B22"/>
+          <w:sz w:val="24"/>
+          <w:szCs w:val="24"/>
+        </w:rPr>
+        <w:t>number</w:t>
+      </w:r>
+      <w:proofErr w:type="spellEnd"/>
+      <w:r>
+        <w:rPr>
+          <w:rFonts w:asciiTheme="majorHAnsi" w:hAnsiTheme="majorHAnsi" w:cstheme="majorHAnsi"/>
+          <w:color w:val="228B22"/>
+          <w:sz w:val="24"/>
+          <w:szCs w:val="24"/>
+        </w:rPr>
+        <w:t xml:space="preserve"> </w:t>
+      </w:r>
+      <w:proofErr w:type="spellStart"/>
+      <w:r>
+        <w:rPr>
+          <w:rFonts w:asciiTheme="majorHAnsi" w:hAnsiTheme="majorHAnsi" w:cstheme="majorHAnsi"/>
+          <w:color w:val="228B22"/>
+          <w:sz w:val="24"/>
+          <w:szCs w:val="24"/>
+        </w:rPr>
+        <w:t>of</w:t>
+      </w:r>
+      <w:proofErr w:type="spellEnd"/>
+      <w:r>
+        <w:rPr>
+          <w:rFonts w:asciiTheme="majorHAnsi" w:hAnsiTheme="majorHAnsi" w:cstheme="majorHAnsi"/>
+          <w:color w:val="228B22"/>
+          <w:sz w:val="24"/>
+          <w:szCs w:val="24"/>
+        </w:rPr>
+        <w:t xml:space="preserve"> </w:t>
+      </w:r>
+      <w:proofErr w:type="spellStart"/>
+      <w:r>
+        <w:rPr>
+          <w:rFonts w:asciiTheme="majorHAnsi" w:hAnsiTheme="majorHAnsi" w:cstheme="majorHAnsi"/>
+          <w:color w:val="228B22"/>
+          <w:sz w:val="24"/>
+          <w:szCs w:val="24"/>
+        </w:rPr>
+        <w:t>frames</w:t>
+      </w:r>
+      <w:proofErr w:type="spellEnd"/>
+      <w:r>
+        <w:rPr>
+          <w:rFonts w:asciiTheme="majorHAnsi" w:hAnsiTheme="majorHAnsi" w:cstheme="majorHAnsi"/>
+          <w:color w:val="228B22"/>
+          <w:sz w:val="24"/>
+          <w:szCs w:val="24"/>
+        </w:rPr>
+        <w:t xml:space="preserve"> </w:t>
+      </w:r>
+      <w:proofErr w:type="spellStart"/>
+      <w:r>
+        <w:rPr>
+          <w:rFonts w:asciiTheme="majorHAnsi" w:hAnsiTheme="majorHAnsi" w:cstheme="majorHAnsi"/>
+          <w:color w:val="228B22"/>
+          <w:sz w:val="24"/>
+          <w:szCs w:val="24"/>
+        </w:rPr>
+        <w:t>to</w:t>
+      </w:r>
+      <w:proofErr w:type="spellEnd"/>
+      <w:r>
+        <w:rPr>
+          <w:rFonts w:asciiTheme="majorHAnsi" w:hAnsiTheme="majorHAnsi" w:cstheme="majorHAnsi"/>
+          <w:color w:val="228B22"/>
+          <w:sz w:val="24"/>
+          <w:szCs w:val="24"/>
+        </w:rPr>
+        <w:t xml:space="preserve"> </w:t>
+      </w:r>
+      <w:proofErr w:type="spellStart"/>
+      <w:r>
+        <w:rPr>
+          <w:rFonts w:asciiTheme="majorHAnsi" w:hAnsiTheme="majorHAnsi" w:cstheme="majorHAnsi"/>
+          <w:color w:val="228B22"/>
+          <w:sz w:val="24"/>
+          <w:szCs w:val="24"/>
+        </w:rPr>
+        <w:t>be</w:t>
+      </w:r>
+      <w:proofErr w:type="spellEnd"/>
+      <w:r>
+        <w:rPr>
+          <w:rFonts w:asciiTheme="majorHAnsi" w:hAnsiTheme="majorHAnsi" w:cstheme="majorHAnsi"/>
+          <w:color w:val="228B22"/>
+          <w:sz w:val="24"/>
+          <w:szCs w:val="24"/>
+        </w:rPr>
+        <w:t xml:space="preserve"> </w:t>
+      </w:r>
+      <w:proofErr w:type="spellStart"/>
+      <w:r>
+        <w:rPr>
+          <w:rFonts w:asciiTheme="majorHAnsi" w:hAnsiTheme="majorHAnsi" w:cstheme="majorHAnsi"/>
+          <w:color w:val="228B22"/>
+          <w:sz w:val="24"/>
+          <w:szCs w:val="24"/>
+        </w:rPr>
+        <w:t>received</w:t>
+      </w:r>
+      <w:proofErr w:type="spellEnd"/>
+    </w:p>
+    <w:p>
+      <w:pPr>
+        <w:pStyle w:val="Listenabsatz"/>
+        <w:autoSpaceDE w:val="0"/>
+        <w:autoSpaceDN w:val="0"/>
+        <w:adjustRightInd w:val="0"/>
+        <w:spacing w:after="0" w:line="240" w:lineRule="auto"/>
+        <w:rPr>
+          <w:rFonts w:asciiTheme="majorHAnsi" w:hAnsiTheme="majorHAnsi" w:cstheme="majorHAnsi"/>
+          <w:sz w:val="24"/>
+          <w:szCs w:val="24"/>
+          <w:lang w:val="fr-CH"/>
+        </w:rPr>
+      </w:pPr>
+      <w:proofErr w:type="spellStart"/>
+      <w:r>
+        <w:rPr>
+          <w:rFonts w:asciiTheme="majorHAnsi" w:hAnsiTheme="majorHAnsi" w:cstheme="majorHAnsi"/>
+          <w:color w:val="000000"/>
+          <w:sz w:val="24"/>
+          <w:szCs w:val="24"/>
+          <w:lang w:val="fr-CH"/>
+        </w:rPr>
+        <w:t>Tcp</w:t>
+      </w:r>
+      <w:proofErr w:type="spellEnd"/>
+      <w:r>
+        <w:rPr>
+          <w:rFonts w:asciiTheme="majorHAnsi" w:hAnsiTheme="majorHAnsi" w:cstheme="majorHAnsi"/>
+          <w:color w:val="000000"/>
+          <w:sz w:val="24"/>
+          <w:szCs w:val="24"/>
+          <w:lang w:val="fr-CH"/>
+        </w:rPr>
+        <w:t xml:space="preserve"> = 246*10^-</w:t>
+      </w:r>
+      <w:proofErr w:type="gramStart"/>
+      <w:r>
+        <w:rPr>
+          <w:rFonts w:asciiTheme="majorHAnsi" w:hAnsiTheme="majorHAnsi" w:cstheme="majorHAnsi"/>
+          <w:color w:val="000000"/>
+          <w:sz w:val="24"/>
+          <w:szCs w:val="24"/>
+          <w:lang w:val="fr-CH"/>
+        </w:rPr>
+        <w:t xml:space="preserve">6;   </w:t>
+      </w:r>
+      <w:proofErr w:type="gramEnd"/>
+      <w:r>
+        <w:rPr>
+          <w:rFonts w:asciiTheme="majorHAnsi" w:hAnsiTheme="majorHAnsi" w:cstheme="majorHAnsi"/>
+          <w:color w:val="000000"/>
+          <w:sz w:val="24"/>
+          <w:szCs w:val="24"/>
+          <w:lang w:val="fr-CH"/>
+        </w:rPr>
+        <w:t xml:space="preserve">   </w:t>
+      </w:r>
+      <w:r>
+        <w:rPr>
+          <w:rFonts w:asciiTheme="majorHAnsi" w:hAnsiTheme="majorHAnsi" w:cstheme="majorHAnsi"/>
+          <w:color w:val="000000"/>
+          <w:sz w:val="24"/>
+          <w:szCs w:val="24"/>
+          <w:lang w:val="fr-CH"/>
+        </w:rPr>
+        <w:tab/>
+      </w:r>
+      <w:r>
+        <w:rPr>
+          <w:rFonts w:asciiTheme="majorHAnsi" w:hAnsiTheme="majorHAnsi" w:cstheme="majorHAnsi"/>
+          <w:color w:val="000000"/>
+          <w:sz w:val="24"/>
+          <w:szCs w:val="24"/>
+          <w:lang w:val="fr-CH"/>
+        </w:rPr>
+        <w:tab/>
+      </w:r>
+      <w:r>
+        <w:rPr>
+          <w:rFonts w:asciiTheme="majorHAnsi" w:hAnsiTheme="majorHAnsi" w:cstheme="majorHAnsi"/>
+          <w:color w:val="228B22"/>
+          <w:sz w:val="24"/>
+          <w:szCs w:val="24"/>
+          <w:lang w:val="fr-CH"/>
+        </w:rPr>
+        <w:t xml:space="preserve">% </w:t>
+      </w:r>
+      <w:proofErr w:type="spellStart"/>
+      <w:r>
+        <w:rPr>
+          <w:rFonts w:asciiTheme="majorHAnsi" w:hAnsiTheme="majorHAnsi" w:cstheme="majorHAnsi"/>
+          <w:color w:val="228B22"/>
+          <w:sz w:val="24"/>
+          <w:szCs w:val="24"/>
+          <w:lang w:val="fr-CH"/>
+        </w:rPr>
+        <w:t>length</w:t>
+      </w:r>
+      <w:proofErr w:type="spellEnd"/>
+      <w:r>
+        <w:rPr>
+          <w:rFonts w:asciiTheme="majorHAnsi" w:hAnsiTheme="majorHAnsi" w:cstheme="majorHAnsi"/>
+          <w:color w:val="228B22"/>
+          <w:sz w:val="24"/>
+          <w:szCs w:val="24"/>
+          <w:lang w:val="fr-CH"/>
+        </w:rPr>
+        <w:t xml:space="preserve"> of</w:t>
+      </w:r>
+      <w:r>
+        <w:rPr>
+          <w:rFonts w:asciiTheme="majorHAnsi" w:hAnsiTheme="majorHAnsi" w:cstheme="majorHAnsi"/>
+          <w:color w:val="228B22"/>
+          <w:sz w:val="24"/>
+          <w:szCs w:val="24"/>
+          <w:lang w:val="fr-CH"/>
+        </w:rPr>
+        <w:t xml:space="preserve"> cycle </w:t>
+      </w:r>
+      <w:proofErr w:type="spellStart"/>
+      <w:r>
+        <w:rPr>
+          <w:rFonts w:asciiTheme="majorHAnsi" w:hAnsiTheme="majorHAnsi" w:cstheme="majorHAnsi"/>
+          <w:color w:val="228B22"/>
+          <w:sz w:val="24"/>
+          <w:szCs w:val="24"/>
+          <w:lang w:val="fr-CH"/>
+        </w:rPr>
+        <w:t>prefix</w:t>
+      </w:r>
+      <w:proofErr w:type="spellEnd"/>
+      <w:r>
+        <w:rPr>
+          <w:rFonts w:asciiTheme="majorHAnsi" w:hAnsiTheme="majorHAnsi" w:cstheme="majorHAnsi"/>
+          <w:color w:val="228B22"/>
+          <w:sz w:val="24"/>
+          <w:szCs w:val="24"/>
+          <w:lang w:val="fr-CH"/>
+        </w:rPr>
+        <w:t xml:space="preserve"> [s]</w:t>
+      </w:r>
+    </w:p>
+    <w:p>
+      <w:pPr>
+        <w:pStyle w:val="Listenabsatz"/>
+        <w:autoSpaceDE w:val="0"/>
+        <w:autoSpaceDN w:val="0"/>
+        <w:adjustRightInd w:val="0"/>
+        <w:spacing w:after="0" w:line="240" w:lineRule="auto"/>
+        <w:rPr>
+          <w:rFonts w:asciiTheme="majorHAnsi" w:hAnsiTheme="majorHAnsi" w:cstheme="majorHAnsi"/>
+          <w:sz w:val="24"/>
+          <w:szCs w:val="24"/>
+          <w:lang w:val="fr-CH"/>
+        </w:rPr>
+      </w:pPr>
+      <w:r>
+        <w:rPr>
+          <w:rFonts w:asciiTheme="majorHAnsi" w:hAnsiTheme="majorHAnsi" w:cstheme="majorHAnsi"/>
+          <w:color w:val="000000"/>
+          <w:sz w:val="24"/>
+          <w:szCs w:val="24"/>
+          <w:lang w:val="fr-CH"/>
+        </w:rPr>
+        <w:t>Tu = 1000*10^-</w:t>
+      </w:r>
+      <w:proofErr w:type="gramStart"/>
+      <w:r>
+        <w:rPr>
+          <w:rFonts w:asciiTheme="majorHAnsi" w:hAnsiTheme="majorHAnsi" w:cstheme="majorHAnsi"/>
+          <w:color w:val="000000"/>
+          <w:sz w:val="24"/>
+          <w:szCs w:val="24"/>
+          <w:lang w:val="fr-CH"/>
+        </w:rPr>
+        <w:t xml:space="preserve">6;   </w:t>
+      </w:r>
+      <w:proofErr w:type="gramEnd"/>
+      <w:r>
+        <w:rPr>
+          <w:rFonts w:asciiTheme="majorHAnsi" w:hAnsiTheme="majorHAnsi" w:cstheme="majorHAnsi"/>
+          <w:color w:val="000000"/>
+          <w:sz w:val="24"/>
+          <w:szCs w:val="24"/>
+          <w:lang w:val="fr-CH"/>
+        </w:rPr>
+        <w:t xml:space="preserve">   </w:t>
+      </w:r>
+      <w:r>
+        <w:rPr>
+          <w:rFonts w:asciiTheme="majorHAnsi" w:hAnsiTheme="majorHAnsi" w:cstheme="majorHAnsi"/>
+          <w:color w:val="000000"/>
+          <w:sz w:val="24"/>
+          <w:szCs w:val="24"/>
+          <w:lang w:val="fr-CH"/>
+        </w:rPr>
+        <w:tab/>
+      </w:r>
+      <w:r>
+        <w:rPr>
+          <w:rFonts w:asciiTheme="majorHAnsi" w:hAnsiTheme="majorHAnsi" w:cstheme="majorHAnsi"/>
+          <w:color w:val="000000"/>
+          <w:sz w:val="24"/>
+          <w:szCs w:val="24"/>
+          <w:lang w:val="fr-CH"/>
+        </w:rPr>
+        <w:tab/>
+      </w:r>
+      <w:r>
+        <w:rPr>
+          <w:rFonts w:asciiTheme="majorHAnsi" w:hAnsiTheme="majorHAnsi" w:cstheme="majorHAnsi"/>
+          <w:color w:val="228B22"/>
+          <w:sz w:val="24"/>
+          <w:szCs w:val="24"/>
+          <w:lang w:val="fr-CH"/>
+        </w:rPr>
+        <w:t xml:space="preserve">% </w:t>
+      </w:r>
+      <w:proofErr w:type="spellStart"/>
+      <w:r>
+        <w:rPr>
+          <w:rFonts w:asciiTheme="majorHAnsi" w:hAnsiTheme="majorHAnsi" w:cstheme="majorHAnsi"/>
+          <w:color w:val="228B22"/>
+          <w:sz w:val="24"/>
+          <w:szCs w:val="24"/>
+          <w:lang w:val="fr-CH"/>
+        </w:rPr>
+        <w:t>length</w:t>
+      </w:r>
+      <w:proofErr w:type="spellEnd"/>
+      <w:r>
+        <w:rPr>
+          <w:rFonts w:asciiTheme="majorHAnsi" w:hAnsiTheme="majorHAnsi" w:cstheme="majorHAnsi"/>
+          <w:color w:val="228B22"/>
+          <w:sz w:val="24"/>
+          <w:szCs w:val="24"/>
+          <w:lang w:val="fr-CH"/>
+        </w:rPr>
+        <w:t xml:space="preserve"> of one</w:t>
+      </w:r>
+      <w:r>
+        <w:rPr>
+          <w:rFonts w:asciiTheme="majorHAnsi" w:hAnsiTheme="majorHAnsi" w:cstheme="majorHAnsi"/>
+          <w:color w:val="228B22"/>
+          <w:sz w:val="24"/>
+          <w:szCs w:val="24"/>
+          <w:lang w:val="fr-CH"/>
+        </w:rPr>
+        <w:t xml:space="preserve"> </w:t>
+      </w:r>
+      <w:proofErr w:type="spellStart"/>
+      <w:r>
+        <w:rPr>
+          <w:rFonts w:asciiTheme="majorHAnsi" w:hAnsiTheme="majorHAnsi" w:cstheme="majorHAnsi"/>
+          <w:color w:val="228B22"/>
+          <w:sz w:val="24"/>
+          <w:szCs w:val="24"/>
+          <w:lang w:val="fr-CH"/>
+        </w:rPr>
+        <w:t>s</w:t>
+      </w:r>
+      <w:r>
+        <w:rPr>
+          <w:rFonts w:asciiTheme="majorHAnsi" w:hAnsiTheme="majorHAnsi" w:cstheme="majorHAnsi"/>
+          <w:color w:val="228B22"/>
+          <w:sz w:val="24"/>
+          <w:szCs w:val="24"/>
+          <w:lang w:val="fr-CH"/>
+        </w:rPr>
+        <w:t>ymbol</w:t>
+      </w:r>
+      <w:proofErr w:type="spellEnd"/>
+      <w:r>
+        <w:rPr>
+          <w:rFonts w:asciiTheme="majorHAnsi" w:hAnsiTheme="majorHAnsi" w:cstheme="majorHAnsi"/>
+          <w:color w:val="228B22"/>
+          <w:sz w:val="24"/>
+          <w:szCs w:val="24"/>
+          <w:lang w:val="fr-CH"/>
+        </w:rPr>
+        <w:t xml:space="preserve"> [s]</w:t>
+      </w:r>
+    </w:p>
+    <w:p>
+      <w:pPr>
+        <w:pStyle w:val="Listenabsatz"/>
+        <w:autoSpaceDE w:val="0"/>
+        <w:autoSpaceDN w:val="0"/>
+        <w:adjustRightInd w:val="0"/>
+        <w:spacing w:after="0" w:line="240" w:lineRule="auto"/>
+        <w:rPr>
+          <w:rFonts w:asciiTheme="majorHAnsi" w:hAnsiTheme="majorHAnsi" w:cstheme="majorHAnsi"/>
+          <w:color w:val="228B22"/>
+          <w:sz w:val="24"/>
+          <w:szCs w:val="24"/>
+        </w:rPr>
+      </w:pPr>
+      <w:r>
+        <w:rPr>
+          <w:rFonts w:asciiTheme="majorHAnsi" w:hAnsiTheme="majorHAnsi" w:cstheme="majorHAnsi"/>
+          <w:color w:val="000000"/>
+          <w:sz w:val="24"/>
+          <w:szCs w:val="24"/>
+        </w:rPr>
+        <w:t xml:space="preserve">N = </w:t>
+      </w:r>
+      <w:proofErr w:type="spellStart"/>
+      <w:r>
+        <w:rPr>
+          <w:rFonts w:asciiTheme="majorHAnsi" w:hAnsiTheme="majorHAnsi" w:cstheme="majorHAnsi"/>
+          <w:color w:val="000000"/>
+          <w:sz w:val="24"/>
+          <w:szCs w:val="24"/>
+        </w:rPr>
+        <w:t>rs</w:t>
+      </w:r>
+      <w:proofErr w:type="spellEnd"/>
+      <w:r>
+        <w:rPr>
+          <w:rFonts w:asciiTheme="majorHAnsi" w:hAnsiTheme="majorHAnsi" w:cstheme="majorHAnsi"/>
+          <w:color w:val="000000"/>
+          <w:sz w:val="24"/>
+          <w:szCs w:val="24"/>
+        </w:rPr>
+        <w:t>*</w:t>
+      </w:r>
+      <w:proofErr w:type="gramStart"/>
+      <w:r>
+        <w:rPr>
+          <w:rFonts w:asciiTheme="majorHAnsi" w:hAnsiTheme="majorHAnsi" w:cstheme="majorHAnsi"/>
+          <w:color w:val="000000"/>
+          <w:sz w:val="24"/>
+          <w:szCs w:val="24"/>
+        </w:rPr>
+        <w:t xml:space="preserve">Tu;   </w:t>
+      </w:r>
+      <w:proofErr w:type="gramEnd"/>
+      <w:r>
+        <w:rPr>
+          <w:rFonts w:asciiTheme="majorHAnsi" w:hAnsiTheme="majorHAnsi" w:cstheme="majorHAnsi"/>
+          <w:color w:val="000000"/>
+          <w:sz w:val="24"/>
+          <w:szCs w:val="24"/>
+        </w:rPr>
+        <w:t xml:space="preserve">         </w:t>
+      </w:r>
+      <w:r>
+        <w:rPr>
+          <w:rFonts w:asciiTheme="majorHAnsi" w:hAnsiTheme="majorHAnsi" w:cstheme="majorHAnsi"/>
+          <w:color w:val="000000"/>
+          <w:sz w:val="24"/>
+          <w:szCs w:val="24"/>
+        </w:rPr>
+        <w:tab/>
+      </w:r>
+      <w:r>
+        <w:rPr>
+          <w:rFonts w:asciiTheme="majorHAnsi" w:hAnsiTheme="majorHAnsi" w:cstheme="majorHAnsi"/>
+          <w:color w:val="000000"/>
+          <w:sz w:val="24"/>
+          <w:szCs w:val="24"/>
+        </w:rPr>
+        <w:tab/>
+      </w:r>
+      <w:r>
+        <w:rPr>
+          <w:rFonts w:asciiTheme="majorHAnsi" w:hAnsiTheme="majorHAnsi" w:cstheme="majorHAnsi"/>
+          <w:color w:val="228B22"/>
+          <w:sz w:val="24"/>
+          <w:szCs w:val="24"/>
+        </w:rPr>
+        <w:t xml:space="preserve">% </w:t>
+      </w:r>
+      <w:proofErr w:type="spellStart"/>
+      <w:r>
+        <w:rPr>
+          <w:rFonts w:asciiTheme="majorHAnsi" w:hAnsiTheme="majorHAnsi" w:cstheme="majorHAnsi"/>
+          <w:color w:val="228B22"/>
+          <w:sz w:val="24"/>
+          <w:szCs w:val="24"/>
+        </w:rPr>
+        <w:t>number</w:t>
+      </w:r>
+      <w:proofErr w:type="spellEnd"/>
+      <w:r>
+        <w:rPr>
+          <w:rFonts w:asciiTheme="majorHAnsi" w:hAnsiTheme="majorHAnsi" w:cstheme="majorHAnsi"/>
+          <w:color w:val="228B22"/>
+          <w:sz w:val="24"/>
+          <w:szCs w:val="24"/>
+        </w:rPr>
+        <w:t xml:space="preserve"> </w:t>
+      </w:r>
+      <w:proofErr w:type="spellStart"/>
+      <w:r>
+        <w:rPr>
+          <w:rFonts w:asciiTheme="majorHAnsi" w:hAnsiTheme="majorHAnsi" w:cstheme="majorHAnsi"/>
+          <w:color w:val="228B22"/>
+          <w:sz w:val="24"/>
+          <w:szCs w:val="24"/>
+        </w:rPr>
+        <w:t>of</w:t>
+      </w:r>
+      <w:proofErr w:type="spellEnd"/>
+      <w:r>
+        <w:rPr>
+          <w:rFonts w:asciiTheme="majorHAnsi" w:hAnsiTheme="majorHAnsi" w:cstheme="majorHAnsi"/>
+          <w:color w:val="228B22"/>
+          <w:sz w:val="24"/>
+          <w:szCs w:val="24"/>
+        </w:rPr>
+        <w:t xml:space="preserve"> </w:t>
+      </w:r>
+      <w:proofErr w:type="spellStart"/>
+      <w:r>
+        <w:rPr>
+          <w:rFonts w:asciiTheme="majorHAnsi" w:hAnsiTheme="majorHAnsi" w:cstheme="majorHAnsi"/>
+          <w:color w:val="228B22"/>
+          <w:sz w:val="24"/>
+          <w:szCs w:val="24"/>
+        </w:rPr>
+        <w:t>Sampels</w:t>
+      </w:r>
+      <w:proofErr w:type="spellEnd"/>
+      <w:r>
+        <w:rPr>
+          <w:rFonts w:asciiTheme="majorHAnsi" w:hAnsiTheme="majorHAnsi" w:cstheme="majorHAnsi"/>
+          <w:color w:val="228B22"/>
+          <w:sz w:val="24"/>
+          <w:szCs w:val="24"/>
+        </w:rPr>
+        <w:t xml:space="preserve"> </w:t>
+      </w:r>
+      <w:proofErr w:type="spellStart"/>
+      <w:r>
+        <w:rPr>
+          <w:rFonts w:asciiTheme="majorHAnsi" w:hAnsiTheme="majorHAnsi" w:cstheme="majorHAnsi"/>
+          <w:color w:val="228B22"/>
+          <w:sz w:val="24"/>
+          <w:szCs w:val="24"/>
+        </w:rPr>
+        <w:t>for</w:t>
+      </w:r>
+      <w:proofErr w:type="spellEnd"/>
+      <w:r>
+        <w:rPr>
+          <w:rFonts w:asciiTheme="majorHAnsi" w:hAnsiTheme="majorHAnsi" w:cstheme="majorHAnsi"/>
+          <w:color w:val="228B22"/>
+          <w:sz w:val="24"/>
+          <w:szCs w:val="24"/>
+        </w:rPr>
+        <w:t xml:space="preserve"> </w:t>
+      </w:r>
+      <w:proofErr w:type="spellStart"/>
+      <w:r>
+        <w:rPr>
+          <w:rFonts w:asciiTheme="majorHAnsi" w:hAnsiTheme="majorHAnsi" w:cstheme="majorHAnsi"/>
+          <w:color w:val="228B22"/>
+          <w:sz w:val="24"/>
+          <w:szCs w:val="24"/>
+        </w:rPr>
+        <w:t>baseband</w:t>
+      </w:r>
+      <w:proofErr w:type="spellEnd"/>
+      <w:r>
+        <w:rPr>
+          <w:rFonts w:asciiTheme="majorHAnsi" w:hAnsiTheme="majorHAnsi" w:cstheme="majorHAnsi"/>
+          <w:color w:val="228B22"/>
+          <w:sz w:val="24"/>
+          <w:szCs w:val="24"/>
+        </w:rPr>
+        <w:t xml:space="preserve"> </w:t>
+      </w:r>
+      <w:r>
+        <w:rPr>
+          <w:rFonts w:asciiTheme="majorHAnsi" w:hAnsiTheme="majorHAnsi" w:cstheme="majorHAnsi"/>
+          <w:color w:val="228B22"/>
+          <w:sz w:val="24"/>
+          <w:szCs w:val="24"/>
+        </w:rPr>
+        <w:t>(N=1792)</w:t>
+      </w:r>
+    </w:p>
+    <w:p>
+      <w:pPr>
+        <w:pStyle w:val="Listenabsatz"/>
+        <w:autoSpaceDE w:val="0"/>
+        <w:autoSpaceDN w:val="0"/>
+        <w:adjustRightInd w:val="0"/>
+        <w:spacing w:after="0" w:line="240" w:lineRule="auto"/>
+        <w:rPr>
+          <w:rFonts w:asciiTheme="majorHAnsi" w:hAnsiTheme="majorHAnsi" w:cstheme="majorHAnsi"/>
+          <w:sz w:val="24"/>
+          <w:szCs w:val="24"/>
+        </w:rPr>
+      </w:pPr>
+    </w:p>
+    <w:p>
+      <w:pPr>
+        <w:pStyle w:val="berschrift3"/>
+        <w:numPr>
+          <w:ilvl w:val="0"/>
+          <w:numId w:val="5"/>
+        </w:numPr>
+      </w:pPr>
+      <w:r>
+        <w:t>Koeffizienten Vektor erstellen</w:t>
+      </w:r>
+    </w:p>
+    <w:p>
+      <w:r>
+        <w:t xml:space="preserve">In </w:t>
+      </w:r>
+      <w:r>
+        <w:fldChar w:fldCharType="begin"/>
+      </w:r>
+      <w:r>
+        <w:instrText xml:space="preserve"> REF _Ref531447423 \h </w:instrText>
+      </w:r>
+      <w:r>
+        <w:fldChar w:fldCharType="separate"/>
+      </w:r>
+      <w:r>
+        <w:t xml:space="preserve">Abbildung </w:t>
+      </w:r>
+      <w:r>
+        <w:rPr>
+          <w:noProof/>
+        </w:rPr>
+        <w:t>1</w:t>
+      </w:r>
+      <w:r>
+        <w:fldChar w:fldCharType="end"/>
+      </w:r>
+      <w:r>
+        <w:t xml:space="preserve"> ist zu sehen, wie das ursprüngliche Signal, welches bei 227 MHz empfangen wurde ins Basisband um 0 Hz verschoben wurde. Wie bereits berechnet ist das N = 1792 Samples. Der Koeffizienten Vektor </w:t>
+      </w:r>
+      <w:proofErr w:type="spellStart"/>
+      <w:r>
+        <w:t>A_cof</w:t>
+      </w:r>
+      <w:proofErr w:type="spellEnd"/>
+      <w:r>
+        <w:t xml:space="preserve"> ist aber nur 1537 Werte Lang. Es wird auf beiden Seiten noch mit </w:t>
+      </w:r>
+      <w:r>
+        <w:t>der entsprechenden Anzahl</w:t>
+      </w:r>
+      <w:r>
+        <w:t xml:space="preserve"> von Nullen aufgefüllt. Die Ränder des Basisbandes werden nicht verwendet um eine Sicherheitsmarge gegenüber den Nachbarbändern zu erhalten.</w:t>
+      </w:r>
+    </w:p>
+    <w:p>
+      <w:pPr>
+        <w:keepNext/>
+      </w:pPr>
+      <w:r>
+        <w:object w:dxaOrig="6766" w:dyaOrig="3151">
+          <v:shapetype id="_x0000_t75" coordsize="21600,21600" o:spt="75" o:preferrelative="t" path="m@4@5l@4@11@9@11@9@5xe" filled="f" stroked="f">
+            <v:stroke joinstyle="miter"/>
+            <v:formulas>
+              <v:f eqn="if lineDrawn pixelLineWidth 0"/>
+              <v:f eqn="sum @0 1 0"/>
+              <v:f eqn="sum 0 0 @1"/>
+              <v:f eqn="prod @2 1 2"/>
+              <v:f eqn="prod @3 21600 pixelWidth"/>
+              <v:f eqn="prod @3 21600 pixelHeight"/>
+              <v:f eqn="sum @0 0 1"/>
+              <v:f eqn="prod @6 1 2"/>
+              <v:f eqn="prod @7 21600 pixelWidth"/>
+              <v:f eqn="sum @8 21600 0"/>
+              <v:f eqn="prod @7 21600 pixelHeight"/>
+              <v:f eqn="sum @10 21600 0"/>
+            </v:formulas>
+            <v:path o:extrusionok="f" gradientshapeok="t" o:connecttype="rect"/>
+            <o:lock v:ext="edit" aspectratio="t"/>
+          </v:shapetype>
+          <v:shape id="_x0000_i1025" type="#_x0000_t75" style="width:319.25pt;height:118.85pt" o:ole="">
+            <v:imagedata r:id="rId9" o:title="" cropbottom="16159f" cropright="3795f"/>
+          </v:shape>
+          <o:OLEObject Type="Embed" ProgID="Visio.Drawing.15" ShapeID="_x0000_i1025" DrawAspect="Content" ObjectID="_1605245655" r:id="rId10"/>
+        </w:object>
+      </w:r>
+    </w:p>
+    <w:p>
+      <w:pPr>
+        <w:pStyle w:val="Beschriftung"/>
+      </w:pPr>
+      <w:bookmarkStart w:id="0" w:name="_Ref531447423"/>
+      <w:r>
+        <w:t xml:space="preserve">Abbildung </w:t>
+      </w:r>
+      <w:fldSimple w:instr=" SEQ Abbildung \* ARABIC ">
+        <w:r>
+          <w:rPr>
+            <w:noProof/>
+          </w:rPr>
+          <w:t>1</w:t>
+        </w:r>
+      </w:fldSimple>
       <w:bookmarkEnd w:id="0"/>
       <w:r>
-        <w:t xml:space="preserve">. Somit entfernt der Filter die Signale aller Sendestationen, ausser jener die am wenigsten weit entfernt ist. Somit kann der </w:t>
-      </w:r>
-      <w:r>
-        <w:t>e</w:t>
-      </w:r>
-      <w:r>
-        <w:t xml:space="preserve">ntworfene Filter für die Signal Rekonstruktion verwendet werden. </w:t>
-      </w:r>
-    </w:p>
-    <w:p>
-      <w:r>
-        <w:t>Als Ausgangssignal des Systems wird das OFDM Symbol vor einem Peak genommen. Dies entspricht einem Vektor mit 1792 Werten.</w:t>
-      </w:r>
-      <w:r>
-        <w:t xml:space="preserve"> Dieser wird Fourier transformiert, weil</w:t>
-      </w:r>
+        <w:t>: Basisband</w:t>
+      </w:r>
+    </w:p>
+    <w:p>
+      <w:r>
+        <w:rPr>
+          <w:noProof/>
+        </w:rPr>
+        <w:drawing>
+          <wp:anchor distT="0" distB="0" distL="114300" distR="114300" simplePos="0" relativeHeight="251664384" behindDoc="1" locked="0" layoutInCell="1" allowOverlap="1">
+            <wp:simplePos x="0" y="0"/>
+            <wp:positionH relativeFrom="margin">
+              <wp:posOffset>2525840</wp:posOffset>
+            </wp:positionH>
+            <wp:positionV relativeFrom="paragraph">
+              <wp:posOffset>418020</wp:posOffset>
+            </wp:positionV>
+            <wp:extent cx="2664460" cy="1994535"/>
+            <wp:effectExtent l="0" t="0" r="0" b="5715"/>
+            <wp:wrapTight wrapText="bothSides">
+              <wp:wrapPolygon edited="0">
+                <wp:start x="4787" y="0"/>
+                <wp:lineTo x="2008" y="1238"/>
+                <wp:lineTo x="1544" y="3301"/>
+                <wp:lineTo x="2316" y="3713"/>
+                <wp:lineTo x="1544" y="4951"/>
+                <wp:lineTo x="1544" y="7014"/>
+                <wp:lineTo x="2316" y="7014"/>
+                <wp:lineTo x="1081" y="8458"/>
+                <wp:lineTo x="618" y="9490"/>
+                <wp:lineTo x="618" y="10315"/>
+                <wp:lineTo x="1853" y="16917"/>
+                <wp:lineTo x="1390" y="16917"/>
+                <wp:lineTo x="1699" y="20011"/>
+                <wp:lineTo x="8957" y="20218"/>
+                <wp:lineTo x="8803" y="21043"/>
+                <wp:lineTo x="9575" y="21456"/>
+                <wp:lineTo x="13281" y="21456"/>
+                <wp:lineTo x="13436" y="20424"/>
+                <wp:lineTo x="19150" y="20218"/>
+                <wp:lineTo x="20385" y="19805"/>
+                <wp:lineTo x="19767" y="16917"/>
+                <wp:lineTo x="20076" y="1857"/>
+                <wp:lineTo x="19459" y="1238"/>
+                <wp:lineTo x="16679" y="0"/>
+                <wp:lineTo x="4787" y="0"/>
+              </wp:wrapPolygon>
+            </wp:wrapTight>
+            <wp:docPr id="6" name="Grafik 6"/>
+            <wp:cNvGraphicFramePr>
+              <a:graphicFrameLocks xmlns:a="http://schemas.openxmlformats.org/drawingml/2006/main" noChangeAspect="1"/>
+            </wp:cNvGraphicFramePr>
+            <a:graphic xmlns:a="http://schemas.openxmlformats.org/drawingml/2006/main">
+              <a:graphicData uri="http://schemas.openxmlformats.org/drawingml/2006/picture">
+                <pic:pic xmlns:pic="http://schemas.openxmlformats.org/drawingml/2006/picture">
+                  <pic:nvPicPr>
+                    <pic:cNvPr id="0" name="Picture 23"/>
+                    <pic:cNvPicPr>
+                      <a:picLocks noChangeAspect="1" noChangeArrowheads="1"/>
+                    </pic:cNvPicPr>
+                  </pic:nvPicPr>
+                  <pic:blipFill>
+                    <a:blip r:embed="rId11">
+                      <a:extLst>
+                        <a:ext uri="{28A0092B-C50C-407E-A947-70E740481C1C}">
+                          <a14:useLocalDpi xmlns:a14="http://schemas.microsoft.com/office/drawing/2010/main" val="0"/>
+                        </a:ext>
+                      </a:extLst>
+                    </a:blip>
+                    <a:srcRect/>
+                    <a:stretch>
+                      <a:fillRect/>
+                    </a:stretch>
+                  </pic:blipFill>
+                  <pic:spPr bwMode="auto">
+                    <a:xfrm>
+                      <a:off x="0" y="0"/>
+                      <a:ext cx="2664460" cy="1994535"/>
+                    </a:xfrm>
+                    <a:prstGeom prst="rect">
+                      <a:avLst/>
+                    </a:prstGeom>
+                    <a:noFill/>
+                    <a:ln>
+                      <a:noFill/>
+                    </a:ln>
+                  </pic:spPr>
+                </pic:pic>
+              </a:graphicData>
+            </a:graphic>
+            <wp14:sizeRelH relativeFrom="margin">
+              <wp14:pctWidth>0</wp14:pctWidth>
+            </wp14:sizeRelH>
+            <wp14:sizeRelV relativeFrom="margin">
+              <wp14:pctHeight>0</wp14:pctHeight>
+            </wp14:sizeRelV>
+          </wp:anchor>
+        </w:drawing>
+      </w:r>
+      <w:r>
+        <w:rPr>
+          <w:noProof/>
+        </w:rPr>
+        <w:drawing>
+          <wp:anchor distT="0" distB="0" distL="114300" distR="114300" simplePos="0" relativeHeight="251659264" behindDoc="1" locked="0" layoutInCell="1" allowOverlap="1" wp14:anchorId="42616192">
+            <wp:simplePos x="0" y="0"/>
+            <wp:positionH relativeFrom="margin">
+              <wp:align>left</wp:align>
+            </wp:positionH>
+            <wp:positionV relativeFrom="paragraph">
+              <wp:posOffset>441869</wp:posOffset>
+            </wp:positionV>
+            <wp:extent cx="2646000" cy="1983600"/>
+            <wp:effectExtent l="0" t="0" r="0" b="0"/>
+            <wp:wrapTight wrapText="bothSides">
+              <wp:wrapPolygon edited="0">
+                <wp:start x="6377" y="0"/>
+                <wp:lineTo x="2022" y="1245"/>
+                <wp:lineTo x="1555" y="3320"/>
+                <wp:lineTo x="2333" y="3735"/>
+                <wp:lineTo x="1555" y="4772"/>
+                <wp:lineTo x="1555" y="7055"/>
+                <wp:lineTo x="2333" y="7055"/>
+                <wp:lineTo x="778" y="8715"/>
+                <wp:lineTo x="467" y="9337"/>
+                <wp:lineTo x="1244" y="17014"/>
+                <wp:lineTo x="1244" y="19297"/>
+                <wp:lineTo x="3889" y="20334"/>
+                <wp:lineTo x="11044" y="21372"/>
+                <wp:lineTo x="12444" y="21372"/>
+                <wp:lineTo x="18510" y="20334"/>
+                <wp:lineTo x="20065" y="19712"/>
+                <wp:lineTo x="20065" y="1660"/>
+                <wp:lineTo x="19443" y="1245"/>
+                <wp:lineTo x="15088" y="0"/>
+                <wp:lineTo x="6377" y="0"/>
+              </wp:wrapPolygon>
+            </wp:wrapTight>
+            <wp:docPr id="2" name="Grafik 2"/>
+            <wp:cNvGraphicFramePr>
+              <a:graphicFrameLocks xmlns:a="http://schemas.openxmlformats.org/drawingml/2006/main" noChangeAspect="1"/>
+            </wp:cNvGraphicFramePr>
+            <a:graphic xmlns:a="http://schemas.openxmlformats.org/drawingml/2006/main">
+              <a:graphicData uri="http://schemas.openxmlformats.org/drawingml/2006/picture">
+                <pic:pic xmlns:pic="http://schemas.openxmlformats.org/drawingml/2006/picture">
+                  <pic:nvPicPr>
+                    <pic:cNvPr id="0" name="Picture 15"/>
+                    <pic:cNvPicPr>
+                      <a:picLocks noChangeAspect="1" noChangeArrowheads="1"/>
+                    </pic:cNvPicPr>
+                  </pic:nvPicPr>
+                  <pic:blipFill>
+                    <a:blip r:embed="rId12">
+                      <a:extLst>
+                        <a:ext uri="{28A0092B-C50C-407E-A947-70E740481C1C}">
+                          <a14:useLocalDpi xmlns:a14="http://schemas.microsoft.com/office/drawing/2010/main" val="0"/>
+                        </a:ext>
+                      </a:extLst>
+                    </a:blip>
+                    <a:srcRect/>
+                    <a:stretch>
+                      <a:fillRect/>
+                    </a:stretch>
+                  </pic:blipFill>
+                  <pic:spPr bwMode="auto">
+                    <a:xfrm>
+                      <a:off x="0" y="0"/>
+                      <a:ext cx="2646000" cy="1983600"/>
+                    </a:xfrm>
+                    <a:prstGeom prst="rect">
+                      <a:avLst/>
+                    </a:prstGeom>
+                    <a:noFill/>
+                    <a:ln>
+                      <a:noFill/>
+                    </a:ln>
+                  </pic:spPr>
+                </pic:pic>
+              </a:graphicData>
+            </a:graphic>
+            <wp14:sizeRelH relativeFrom="margin">
+              <wp14:pctWidth>0</wp14:pctWidth>
+            </wp14:sizeRelH>
+            <wp14:sizeRelV relativeFrom="margin">
+              <wp14:pctHeight>0</wp14:pctHeight>
+            </wp14:sizeRelV>
+          </wp:anchor>
+        </w:drawing>
+      </w:r>
+      <w:r>
+        <w:t xml:space="preserve">Nachdem der Vektor </w:t>
+      </w:r>
+      <w:proofErr w:type="spellStart"/>
+      <w:r>
+        <w:t>A_cof</w:t>
+      </w:r>
+      <w:proofErr w:type="spellEnd"/>
+      <w:r>
+        <w:t xml:space="preserve"> auf beiden Seiten mit Nullen aufgefüllt wurde, damit dieser die gleiche Länge wie N</w:t>
+      </w:r>
+      <w:r>
+        <w:t xml:space="preserve"> hat, kann </w:t>
+      </w:r>
+      <w:r>
+        <w:t>dieser nun a</w:t>
+      </w:r>
+      <w:r>
+        <w:t>nalysiert werden.</w:t>
+      </w:r>
+      <w:r>
+        <w:t xml:space="preserve"> Dies geschieht im Frequenzbereich.</w:t>
+      </w:r>
+    </w:p>
+    <w:p>
       <w:r>
         <w:t xml:space="preserve"> </w:t>
-      </w:r>
-      <w:r>
-        <w:t xml:space="preserve">die </w:t>
-      </w:r>
-      <w:r>
-        <w:t xml:space="preserve">Impulsantwort des Systems </w:t>
-      </w:r>
-      <w:r>
-        <w:t>im Frequenzbereich</w:t>
-      </w:r>
-      <w:r>
-        <w:t xml:space="preserve"> über eine einfach Division </w:t>
-      </w:r>
-      <w:r>
-        <w:t>gerechnet werden kann</w:t>
-      </w:r>
-      <w:r>
-        <w:t>.</w:t>
-      </w:r>
-      <w:r>
-        <w:t xml:space="preserve"> Der Eingang des Systems ist das Phase </w:t>
-      </w:r>
-      <w:proofErr w:type="spellStart"/>
-      <w:r>
-        <w:t>Ref</w:t>
-      </w:r>
-      <w:proofErr w:type="spellEnd"/>
-      <w:r>
-        <w:t xml:space="preserve"> Symbol. Die Impulsantwort muss dann noch mit einer IDFT Funktion in den Zeitbereich transformiert werden.</w:t>
       </w:r>
     </w:p>
     <w:p/>
     <w:p/>
-    <w:p>
-      <w:pPr>
-        <w:rPr>
-          <w:b/>
-        </w:rPr>
-      </w:pPr>
-    </w:p>
-    <w:p>
-      <w:pPr>
-        <w:rPr>
-          <w:b/>
-        </w:rPr>
-      </w:pPr>
-    </w:p>
-    <w:p>
-      <w:pPr>
-        <w:rPr>
-          <w:b/>
-        </w:rPr>
-      </w:pPr>
+    <w:p/>
+    <w:p/>
+    <w:p/>
+    <w:p>
+      <w:r>
+        <w:rPr>
+          <w:noProof/>
+        </w:rPr>
+        <mc:AlternateContent>
+          <mc:Choice Requires="wps">
+            <w:drawing>
+              <wp:anchor distT="0" distB="0" distL="114300" distR="114300" simplePos="0" relativeHeight="251663360" behindDoc="1" locked="0" layoutInCell="1" allowOverlap="1" wp14:anchorId="325734E7" wp14:editId="56954B59">
+                <wp:simplePos x="0" y="0"/>
+                <wp:positionH relativeFrom="column">
+                  <wp:posOffset>2858135</wp:posOffset>
+                </wp:positionH>
+                <wp:positionV relativeFrom="paragraph">
+                  <wp:posOffset>276860</wp:posOffset>
+                </wp:positionV>
+                <wp:extent cx="2623820" cy="635"/>
+                <wp:effectExtent l="0" t="0" r="5080" b="0"/>
+                <wp:wrapTight wrapText="bothSides">
+                  <wp:wrapPolygon edited="0">
+                    <wp:start x="0" y="0"/>
+                    <wp:lineTo x="0" y="20057"/>
+                    <wp:lineTo x="21485" y="20057"/>
+                    <wp:lineTo x="21485" y="0"/>
+                    <wp:lineTo x="0" y="0"/>
+                  </wp:wrapPolygon>
+                </wp:wrapTight>
+                <wp:docPr id="5" name="Textfeld 5"/>
+                <wp:cNvGraphicFramePr/>
+                <a:graphic xmlns:a="http://schemas.openxmlformats.org/drawingml/2006/main">
+                  <a:graphicData uri="http://schemas.microsoft.com/office/word/2010/wordprocessingShape">
+                    <wps:wsp>
+                      <wps:cNvSpPr txBox="1"/>
+                      <wps:spPr>
+                        <a:xfrm>
+                          <a:off x="0" y="0"/>
+                          <a:ext cx="2623820" cy="635"/>
+                        </a:xfrm>
+                        <a:prstGeom prst="rect">
+                          <a:avLst/>
+                        </a:prstGeom>
+                        <a:solidFill>
+                          <a:prstClr val="white"/>
+                        </a:solidFill>
+                        <a:ln>
+                          <a:noFill/>
+                        </a:ln>
+                      </wps:spPr>
+                      <wps:txbx>
+                        <w:txbxContent>
+                          <w:p>
+                            <w:pPr>
+                              <w:pStyle w:val="Beschriftung"/>
+                              <w:rPr>
+                                <w:noProof/>
+                              </w:rPr>
+                            </w:pPr>
+                            <w:bookmarkStart w:id="1" w:name="_Ref531450830"/>
+                            <w:r>
+                              <w:t xml:space="preserve">Abbildung </w:t>
+                            </w:r>
+                            <w:fldSimple w:instr=" SEQ Abbildung \* ARABIC ">
+                              <w:r>
+                                <w:rPr>
+                                  <w:noProof/>
+                                </w:rPr>
+                                <w:t>2</w:t>
+                              </w:r>
+                            </w:fldSimple>
+                            <w:bookmarkEnd w:id="1"/>
+                            <w:r>
+                              <w:t>: Übertragungsfunktion von A</w:t>
+                            </w:r>
+                          </w:p>
+                        </w:txbxContent>
+                      </wps:txbx>
+                      <wps:bodyPr rot="0" spcFirstLastPara="0" vertOverflow="overflow" horzOverflow="overflow" vert="horz" wrap="square" lIns="0" tIns="0" rIns="0" bIns="0" numCol="1" spcCol="0" rtlCol="0" fromWordArt="0" anchor="t" anchorCtr="0" forceAA="0" compatLnSpc="1">
+                        <a:prstTxWarp prst="textNoShape">
+                          <a:avLst/>
+                        </a:prstTxWarp>
+                        <a:spAutoFit/>
+                      </wps:bodyPr>
+                    </wps:wsp>
+                  </a:graphicData>
+                </a:graphic>
+                <wp14:sizeRelH relativeFrom="margin">
+                  <wp14:pctWidth>0</wp14:pctWidth>
+                </wp14:sizeRelH>
+              </wp:anchor>
+            </w:drawing>
+          </mc:Choice>
+          <mc:Fallback>
+            <w:pict>
+              <v:shapetype w14:anchorId="325734E7" id="_x0000_t202" coordsize="21600,21600" o:spt="202" path="m,l,21600r21600,l21600,xe">
+                <v:stroke joinstyle="miter"/>
+                <v:path gradientshapeok="t" o:connecttype="rect"/>
+              </v:shapetype>
+              <v:shape id="Textfeld 5" o:spid="_x0000_s1026" type="#_x0000_t202" style="position:absolute;margin-left:225.05pt;margin-top:21.8pt;width:206.6pt;height:.05pt;z-index:-251653120;visibility:visible;mso-wrap-style:square;mso-width-percent:0;mso-wrap-distance-left:9pt;mso-wrap-distance-top:0;mso-wrap-distance-right:9pt;mso-wrap-distance-bottom:0;mso-position-horizontal:absolute;mso-position-horizontal-relative:text;mso-position-vertical:absolute;mso-position-vertical-relative:text;mso-width-percent:0;mso-width-relative:margin;v-text-anchor:top" o:gfxdata="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" stroked="f">
+                <v:textbox style="mso-fit-shape-to-text:t" inset="0,0,0,0">
+                  <w:txbxContent>
+                    <w:p>
+                      <w:pPr>
+                        <w:pStyle w:val="Beschriftung"/>
+                        <w:rPr>
+                          <w:noProof/>
+                        </w:rPr>
+                      </w:pPr>
+                      <w:bookmarkStart w:id="2" w:name="_Ref531450830"/>
+                      <w:r>
+                        <w:t xml:space="preserve">Abbildung </w:t>
+                      </w:r>
+                      <w:fldSimple w:instr=" SEQ Abbildung \* ARABIC ">
+                        <w:r>
+                          <w:rPr>
+                            <w:noProof/>
+                          </w:rPr>
+                          <w:t>2</w:t>
+                        </w:r>
+                      </w:fldSimple>
+                      <w:bookmarkEnd w:id="2"/>
+                      <w:r>
+                        <w:t>: Übertragungsfunktion von A</w:t>
+                      </w:r>
+                    </w:p>
+                  </w:txbxContent>
+                </v:textbox>
+                <w10:wrap type="tight"/>
+              </v:shape>
+            </w:pict>
+          </mc:Fallback>
+        </mc:AlternateContent>
+      </w:r>
+      <w:r>
+        <w:rPr>
+          <w:noProof/>
+        </w:rPr>
+        <mc:AlternateContent>
+          <mc:Choice Requires="wps">
+            <w:drawing>
+              <wp:anchor distT="0" distB="0" distL="114300" distR="114300" simplePos="0" relativeHeight="251661312" behindDoc="1" locked="0" layoutInCell="1" allowOverlap="1" wp14:anchorId="542B8572" wp14:editId="24AB4C8B">
+                <wp:simplePos x="0" y="0"/>
+                <wp:positionH relativeFrom="column">
+                  <wp:posOffset>322992</wp:posOffset>
+                </wp:positionH>
+                <wp:positionV relativeFrom="paragraph">
+                  <wp:posOffset>276827</wp:posOffset>
+                </wp:positionV>
+                <wp:extent cx="2318385" cy="635"/>
+                <wp:effectExtent l="0" t="0" r="5715" b="0"/>
+                <wp:wrapTight wrapText="bothSides">
+                  <wp:wrapPolygon edited="0">
+                    <wp:start x="0" y="0"/>
+                    <wp:lineTo x="0" y="20057"/>
+                    <wp:lineTo x="21476" y="20057"/>
+                    <wp:lineTo x="21476" y="0"/>
+                    <wp:lineTo x="0" y="0"/>
+                  </wp:wrapPolygon>
+                </wp:wrapTight>
+                <wp:docPr id="4" name="Textfeld 4"/>
+                <wp:cNvGraphicFramePr/>
+                <a:graphic xmlns:a="http://schemas.openxmlformats.org/drawingml/2006/main">
+                  <a:graphicData uri="http://schemas.microsoft.com/office/word/2010/wordprocessingShape">
+                    <wps:wsp>
+                      <wps:cNvSpPr txBox="1"/>
+                      <wps:spPr>
+                        <a:xfrm>
+                          <a:off x="0" y="0"/>
+                          <a:ext cx="2318385" cy="635"/>
+                        </a:xfrm>
+                        <a:prstGeom prst="rect">
+                          <a:avLst/>
+                        </a:prstGeom>
+                        <a:solidFill>
+                          <a:prstClr val="white"/>
+                        </a:solidFill>
+                        <a:ln>
+                          <a:noFill/>
+                        </a:ln>
+                      </wps:spPr>
+                      <wps:txbx>
+                        <w:txbxContent>
+                          <w:p>
+                            <w:pPr>
+                              <w:pStyle w:val="Beschriftung"/>
+                              <w:rPr>
+                                <w:noProof/>
+                              </w:rPr>
+                            </w:pPr>
+                            <w:bookmarkStart w:id="3" w:name="_Ref531450787"/>
+                            <w:r>
+                              <w:t xml:space="preserve">Abbildung </w:t>
+                            </w:r>
+                            <w:fldSimple w:instr=" SEQ Abbildung \* ARABIC ">
+                              <w:r>
+                                <w:rPr>
+                                  <w:noProof/>
+                                </w:rPr>
+                                <w:t>3</w:t>
+                              </w:r>
+                            </w:fldSimple>
+                            <w:bookmarkEnd w:id="3"/>
+                            <w:r>
+                              <w:t>: Pol/Nullstellen Plan von A</w:t>
+                            </w:r>
+                          </w:p>
+                        </w:txbxContent>
+                      </wps:txbx>
+                      <wps:bodyPr rot="0" spcFirstLastPara="0" vertOverflow="overflow" horzOverflow="overflow" vert="horz" wrap="square" lIns="0" tIns="0" rIns="0" bIns="0" numCol="1" spcCol="0" rtlCol="0" fromWordArt="0" anchor="t" anchorCtr="0" forceAA="0" compatLnSpc="1">
+                        <a:prstTxWarp prst="textNoShape">
+                          <a:avLst/>
+                        </a:prstTxWarp>
+                        <a:spAutoFit/>
+                      </wps:bodyPr>
+                    </wps:wsp>
+                  </a:graphicData>
+                </a:graphic>
+                <wp14:sizeRelH relativeFrom="margin">
+                  <wp14:pctWidth>0</wp14:pctWidth>
+                </wp14:sizeRelH>
+              </wp:anchor>
+            </w:drawing>
+          </mc:Choice>
+          <mc:Fallback>
+            <w:pict>
+              <v:shape w14:anchorId="542B8572" id="Textfeld 4" o:spid="_x0000_s1027" type="#_x0000_t202" style="position:absolute;margin-left:25.45pt;margin-top:21.8pt;width:182.55pt;height:.05pt;z-index:-251655168;visibility:visible;mso-wrap-style:square;mso-width-percent:0;mso-wrap-distance-left:9pt;mso-wrap-distance-top:0;mso-wrap-distance-right:9pt;mso-wrap-distance-bottom:0;mso-position-horizontal:absolute;mso-position-horizontal-relative:text;mso-position-vertical:absolute;mso-position-vertical-relative:text;mso-width-percent:0;mso-width-relative:margin;v-text-anchor:top" o:gfxdata="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" stroked="f">
+                <v:textbox style="mso-fit-shape-to-text:t" inset="0,0,0,0">
+                  <w:txbxContent>
+                    <w:p>
+                      <w:pPr>
+                        <w:pStyle w:val="Beschriftung"/>
+                        <w:rPr>
+                          <w:noProof/>
+                        </w:rPr>
+                      </w:pPr>
+                      <w:bookmarkStart w:id="4" w:name="_Ref531450787"/>
+                      <w:r>
+                        <w:t xml:space="preserve">Abbildung </w:t>
+                      </w:r>
+                      <w:fldSimple w:instr=" SEQ Abbildung \* ARABIC ">
+                        <w:r>
+                          <w:rPr>
+                            <w:noProof/>
+                          </w:rPr>
+                          <w:t>3</w:t>
+                        </w:r>
+                      </w:fldSimple>
+                      <w:bookmarkEnd w:id="4"/>
+                      <w:r>
+                        <w:t>: Pol/Nullstellen Plan von A</w:t>
+                      </w:r>
+                    </w:p>
+                  </w:txbxContent>
+                </v:textbox>
+                <w10:wrap type="tight"/>
+              </v:shape>
+            </w:pict>
+          </mc:Fallback>
+        </mc:AlternateContent>
+      </w:r>
+    </w:p>
+    <w:p>
+      <w:r>
+        <w:t xml:space="preserve">Auf der </w:t>
+      </w:r>
+      <w:r>
+        <w:fldChar w:fldCharType="begin"/>
+      </w:r>
+      <w:r>
+        <w:instrText xml:space="preserve"> REF _Ref531450787 \h </w:instrText>
+      </w:r>
+      <w:r>
+        <w:fldChar w:fldCharType="separate"/>
+      </w:r>
+      <w:r>
+        <w:t xml:space="preserve">Abbildung </w:t>
+      </w:r>
+      <w:r>
+        <w:rPr>
+          <w:noProof/>
+        </w:rPr>
+        <w:t>2</w:t>
+      </w:r>
+      <w:r>
+        <w:fldChar w:fldCharType="end"/>
+      </w:r>
+      <w:r>
+        <w:t xml:space="preserve"> ist zu sehen, dass auf……. In der </w:t>
+      </w:r>
+      <w:r>
+        <w:fldChar w:fldCharType="begin"/>
+      </w:r>
+      <w:r>
+        <w:instrText xml:space="preserve"> REF _Ref531450830 \h </w:instrText>
+      </w:r>
+      <w:r>
+        <w:fldChar w:fldCharType="separate"/>
+      </w:r>
+      <w:r>
+        <w:t xml:space="preserve">Abbildung </w:t>
+      </w:r>
+      <w:r>
+        <w:rPr>
+          <w:noProof/>
+        </w:rPr>
+        <w:t>3</w:t>
+      </w:r>
+      <w:r>
+        <w:fldChar w:fldCharType="end"/>
+      </w:r>
+      <w:r>
+        <w:t xml:space="preserve"> zeigt sich die Übertragungsfunk</w:t>
+      </w:r>
+      <w:r>
+        <w:t>tion. Es werden alle Frequenzen, mit Ausnahme der Frequenzen, wo die Koeffizienten 0 zugefügt wurden durchgelassen. Zudem wird DC nicht übertragen.</w:t>
+      </w:r>
+      <w:r>
+        <w:t xml:space="preserve"> </w:t>
+      </w:r>
+    </w:p>
+    <w:p/>
+    <w:p>
+      <w:pPr>
+        <w:pStyle w:val="berschrift3"/>
+        <w:numPr>
+          <w:ilvl w:val="0"/>
+          <w:numId w:val="5"/>
+        </w:numPr>
+      </w:pPr>
+      <w:r>
+        <w:lastRenderedPageBreak/>
+        <w:t>Peaks Lokalisieren</w:t>
+      </w:r>
+    </w:p>
+    <w:p>
+      <w:r>
+        <w:t>Der</w:t>
+      </w:r>
+      <w:r>
+        <w:t xml:space="preserve"> Koeffizienten Vektor a (</w:t>
+      </w:r>
+      <w:r>
+        <w:t>im Zeitbereich) kann nun mit dem empfangenen Signal im Vektor r korreliert werden. Das Ergebnis ist in der sichtbar.</w:t>
+      </w:r>
+    </w:p>
+    <w:p>
+      <w:r>
+        <w:rPr>
+          <w:noProof/>
+        </w:rPr>
+        <mc:AlternateContent>
+          <mc:Choice Requires="wps">
+            <w:drawing>
+              <wp:anchor distT="0" distB="0" distL="114300" distR="114300" simplePos="0" relativeHeight="251667456" behindDoc="1" locked="0" layoutInCell="1" allowOverlap="1" wp14:anchorId="4B2B34EB" wp14:editId="5399FEF3">
+                <wp:simplePos x="0" y="0"/>
+                <wp:positionH relativeFrom="column">
+                  <wp:posOffset>1301115</wp:posOffset>
+                </wp:positionH>
+                <wp:positionV relativeFrom="paragraph">
+                  <wp:posOffset>2428875</wp:posOffset>
+                </wp:positionV>
+                <wp:extent cx="3157855" cy="635"/>
+                <wp:effectExtent l="0" t="0" r="0" b="0"/>
+                <wp:wrapTight wrapText="bothSides">
+                  <wp:wrapPolygon edited="0">
+                    <wp:start x="0" y="0"/>
+                    <wp:lineTo x="0" y="21600"/>
+                    <wp:lineTo x="21600" y="21600"/>
+                    <wp:lineTo x="21600" y="0"/>
+                  </wp:wrapPolygon>
+                </wp:wrapTight>
+                <wp:docPr id="8" name="Textfeld 8"/>
+                <wp:cNvGraphicFramePr/>
+                <a:graphic xmlns:a="http://schemas.openxmlformats.org/drawingml/2006/main">
+                  <a:graphicData uri="http://schemas.microsoft.com/office/word/2010/wordprocessingShape">
+                    <wps:wsp>
+                      <wps:cNvSpPr txBox="1"/>
+                      <wps:spPr>
+                        <a:xfrm>
+                          <a:off x="0" y="0"/>
+                          <a:ext cx="3157855" cy="635"/>
+                        </a:xfrm>
+                        <a:prstGeom prst="rect">
+                          <a:avLst/>
+                        </a:prstGeom>
+                        <a:solidFill>
+                          <a:prstClr val="white"/>
+                        </a:solidFill>
+                        <a:ln>
+                          <a:noFill/>
+                        </a:ln>
+                      </wps:spPr>
+                      <wps:txbx>
+                        <w:txbxContent>
+                          <w:p>
+                            <w:pPr>
+                              <w:pStyle w:val="Beschriftung"/>
+                              <w:rPr>
+                                <w:noProof/>
+                              </w:rPr>
+                            </w:pPr>
+                            <w:r>
+                              <w:t xml:space="preserve">Abbildung </w:t>
+                            </w:r>
+                            <w:fldSimple w:instr=" SEQ Abbildung \* ARABIC ">
+                              <w:r>
+                                <w:rPr>
+                                  <w:noProof/>
+                                </w:rPr>
+                                <w:t>4</w:t>
+                              </w:r>
+                            </w:fldSimple>
+                            <w:r>
+                              <w:t>: Korrelation von Vektor a und r</w:t>
+                            </w:r>
+                          </w:p>
+                        </w:txbxContent>
+                      </wps:txbx>
+                      <wps:bodyPr rot="0" spcFirstLastPara="0" vertOverflow="overflow" horzOverflow="overflow" vert="horz" wrap="square" lIns="0" tIns="0" rIns="0" bIns="0" numCol="1" spcCol="0" rtlCol="0" fromWordArt="0" anchor="t" anchorCtr="0" forceAA="0" compatLnSpc="1">
+                        <a:prstTxWarp prst="textNoShape">
+                          <a:avLst/>
+                        </a:prstTxWarp>
+                        <a:spAutoFit/>
+                      </wps:bodyPr>
+                    </wps:wsp>
+                  </a:graphicData>
+                </a:graphic>
+              </wp:anchor>
+            </w:drawing>
+          </mc:Choice>
+          <mc:Fallback>
+            <w:pict>
+              <v:shape w14:anchorId="4B2B34EB" id="Textfeld 8" o:spid="_x0000_s1028" type="#_x0000_t202" style="position:absolute;margin-left:102.45pt;margin-top:191.25pt;width:248.65pt;height:.05pt;z-index:-251649024;visibility:visible;mso-wrap-style:square;mso-wrap-distance-left:9pt;mso-wrap-distance-top:0;mso-wrap-distance-right:9pt;mso-wrap-distance-bottom:0;mso-position-horizontal:absolute;mso-position-horizontal-relative:text;mso-position-vertical:absolute;mso-position-vertical-relative:text;v-text-anchor:top" o:gfxdata="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" stroked="f">
+                <v:textbox style="mso-fit-shape-to-text:t" inset="0,0,0,0">
+                  <w:txbxContent>
+                    <w:p>
+                      <w:pPr>
+                        <w:pStyle w:val="Beschriftung"/>
+                        <w:rPr>
+                          <w:noProof/>
+                        </w:rPr>
+                      </w:pPr>
+                      <w:r>
+                        <w:t xml:space="preserve">Abbildung </w:t>
+                      </w:r>
+                      <w:fldSimple w:instr=" SEQ Abbildung \* ARABIC ">
+                        <w:r>
+                          <w:rPr>
+                            <w:noProof/>
+                          </w:rPr>
+                          <w:t>4</w:t>
+                        </w:r>
+                      </w:fldSimple>
+                      <w:r>
+                        <w:t>: Korrelation von Vektor a und r</w:t>
+                      </w:r>
+                    </w:p>
+                  </w:txbxContent>
+                </v:textbox>
+                <w10:wrap type="tight"/>
+              </v:shape>
+            </w:pict>
+          </mc:Fallback>
+        </mc:AlternateContent>
+      </w:r>
+      <w:r>
+        <w:rPr>
+          <w:noProof/>
+        </w:rPr>
+        <w:drawing>
+          <wp:anchor distT="0" distB="0" distL="114300" distR="114300" simplePos="0" relativeHeight="251665408" behindDoc="1" locked="0" layoutInCell="1" allowOverlap="1">
+            <wp:simplePos x="0" y="0"/>
+            <wp:positionH relativeFrom="margin">
+              <wp:align>center</wp:align>
+            </wp:positionH>
+            <wp:positionV relativeFrom="paragraph">
+              <wp:posOffset>4682</wp:posOffset>
+            </wp:positionV>
+            <wp:extent cx="3157855" cy="2367280"/>
+            <wp:effectExtent l="0" t="0" r="0" b="0"/>
+            <wp:wrapTight wrapText="bothSides">
+              <wp:wrapPolygon edited="0">
+                <wp:start x="7036" y="348"/>
+                <wp:lineTo x="2215" y="1217"/>
+                <wp:lineTo x="1694" y="1391"/>
+                <wp:lineTo x="1694" y="9039"/>
+                <wp:lineTo x="1042" y="9908"/>
+                <wp:lineTo x="1042" y="11124"/>
+                <wp:lineTo x="2476" y="11820"/>
+                <wp:lineTo x="1955" y="13210"/>
+                <wp:lineTo x="1955" y="13906"/>
+                <wp:lineTo x="2476" y="14601"/>
+                <wp:lineTo x="1955" y="14948"/>
+                <wp:lineTo x="1955" y="17208"/>
+                <wp:lineTo x="2476" y="17382"/>
+                <wp:lineTo x="1824" y="19294"/>
+                <wp:lineTo x="2606" y="19989"/>
+                <wp:lineTo x="10033" y="21032"/>
+                <wp:lineTo x="10946" y="21380"/>
+                <wp:lineTo x="19415" y="21380"/>
+                <wp:lineTo x="20067" y="19815"/>
+                <wp:lineTo x="20067" y="1564"/>
+                <wp:lineTo x="19285" y="1217"/>
+                <wp:lineTo x="14073" y="348"/>
+                <wp:lineTo x="7036" y="348"/>
+              </wp:wrapPolygon>
+            </wp:wrapTight>
+            <wp:docPr id="7" name="Grafik 7"/>
+            <wp:cNvGraphicFramePr>
+              <a:graphicFrameLocks xmlns:a="http://schemas.openxmlformats.org/drawingml/2006/main" noChangeAspect="1"/>
+            </wp:cNvGraphicFramePr>
+            <a:graphic xmlns:a="http://schemas.openxmlformats.org/drawingml/2006/main">
+              <a:graphicData uri="http://schemas.openxmlformats.org/drawingml/2006/picture">
+                <pic:pic xmlns:pic="http://schemas.openxmlformats.org/drawingml/2006/picture">
+                  <pic:nvPicPr>
+                    <pic:cNvPr id="0" name="Picture 24"/>
+                    <pic:cNvPicPr>
+                      <a:picLocks noChangeAspect="1" noChangeArrowheads="1"/>
+                    </pic:cNvPicPr>
+                  </pic:nvPicPr>
+                  <pic:blipFill>
+                    <a:blip r:embed="rId13">
+                      <a:extLst>
+                        <a:ext uri="{28A0092B-C50C-407E-A947-70E740481C1C}">
+                          <a14:useLocalDpi xmlns:a14="http://schemas.microsoft.com/office/drawing/2010/main" val="0"/>
+                        </a:ext>
+                      </a:extLst>
+                    </a:blip>
+                    <a:srcRect/>
+                    <a:stretch>
+                      <a:fillRect/>
+                    </a:stretch>
+                  </pic:blipFill>
+                  <pic:spPr bwMode="auto">
+                    <a:xfrm>
+                      <a:off x="0" y="0"/>
+                      <a:ext cx="3157855" cy="2367280"/>
+                    </a:xfrm>
+                    <a:prstGeom prst="rect">
+                      <a:avLst/>
+                    </a:prstGeom>
+                    <a:noFill/>
+                    <a:ln>
+                      <a:noFill/>
+                    </a:ln>
+                  </pic:spPr>
+                </pic:pic>
+              </a:graphicData>
+            </a:graphic>
+            <wp14:sizeRelH relativeFrom="margin">
+              <wp14:pctWidth>0</wp14:pctWidth>
+            </wp14:sizeRelH>
+            <wp14:sizeRelV relativeFrom="margin">
+              <wp14:pctHeight>0</wp14:pctHeight>
+            </wp14:sizeRelV>
+          </wp:anchor>
+        </w:drawing>
+      </w:r>
+    </w:p>
+    <w:p/>
+    <w:p/>
+    <w:p/>
+    <w:p/>
+    <w:p/>
+    <w:p/>
+    <w:p/>
+    <w:p/>
+    <w:p/>
+    <w:p>
+      <w:r>
+        <w:rPr>
+          <w:noProof/>
+        </w:rPr>
+        <w:drawing>
+          <wp:anchor distT="0" distB="0" distL="114300" distR="114300" simplePos="0" relativeHeight="251668480" behindDoc="1" locked="0" layoutInCell="1" allowOverlap="1">
+            <wp:simplePos x="0" y="0"/>
+            <wp:positionH relativeFrom="margin">
+              <wp:align>center</wp:align>
+            </wp:positionH>
+            <wp:positionV relativeFrom="paragraph">
+              <wp:posOffset>1242353</wp:posOffset>
+            </wp:positionV>
+            <wp:extent cx="3137535" cy="2353945"/>
+            <wp:effectExtent l="0" t="0" r="0" b="8255"/>
+            <wp:wrapTight wrapText="bothSides">
+              <wp:wrapPolygon edited="0">
+                <wp:start x="4197" y="350"/>
+                <wp:lineTo x="1967" y="1224"/>
+                <wp:lineTo x="1705" y="1398"/>
+                <wp:lineTo x="1705" y="9090"/>
+                <wp:lineTo x="1049" y="9964"/>
+                <wp:lineTo x="1049" y="11187"/>
+                <wp:lineTo x="2492" y="11887"/>
+                <wp:lineTo x="1967" y="13285"/>
+                <wp:lineTo x="1967" y="13984"/>
+                <wp:lineTo x="2492" y="14684"/>
+                <wp:lineTo x="1967" y="15033"/>
+                <wp:lineTo x="1967" y="17306"/>
+                <wp:lineTo x="2492" y="17480"/>
+                <wp:lineTo x="1836" y="19403"/>
+                <wp:lineTo x="2623" y="20103"/>
+                <wp:lineTo x="9967" y="21151"/>
+                <wp:lineTo x="10885" y="21501"/>
+                <wp:lineTo x="19410" y="21501"/>
+                <wp:lineTo x="20066" y="19928"/>
+                <wp:lineTo x="19934" y="1748"/>
+                <wp:lineTo x="19148" y="1049"/>
+                <wp:lineTo x="16525" y="350"/>
+                <wp:lineTo x="4197" y="350"/>
+              </wp:wrapPolygon>
+            </wp:wrapTight>
+            <wp:docPr id="10" name="Grafik 10"/>
+            <wp:cNvGraphicFramePr>
+              <a:graphicFrameLocks xmlns:a="http://schemas.openxmlformats.org/drawingml/2006/main" noChangeAspect="1"/>
+            </wp:cNvGraphicFramePr>
+            <a:graphic xmlns:a="http://schemas.openxmlformats.org/drawingml/2006/main">
+              <a:graphicData uri="http://schemas.openxmlformats.org/drawingml/2006/picture">
+                <pic:pic xmlns:pic="http://schemas.openxmlformats.org/drawingml/2006/picture">
+                  <pic:nvPicPr>
+                    <pic:cNvPr id="0" name="Picture 26"/>
+                    <pic:cNvPicPr>
+                      <a:picLocks noChangeAspect="1" noChangeArrowheads="1"/>
+                    </pic:cNvPicPr>
+                  </pic:nvPicPr>
+                  <pic:blipFill>
+                    <a:blip r:embed="rId14">
+                      <a:extLst>
+                        <a:ext uri="{28A0092B-C50C-407E-A947-70E740481C1C}">
+                          <a14:useLocalDpi xmlns:a14="http://schemas.microsoft.com/office/drawing/2010/main" val="0"/>
+                        </a:ext>
+                      </a:extLst>
+                    </a:blip>
+                    <a:srcRect/>
+                    <a:stretch>
+                      <a:fillRect/>
+                    </a:stretch>
+                  </pic:blipFill>
+                  <pic:spPr bwMode="auto">
+                    <a:xfrm>
+                      <a:off x="0" y="0"/>
+                      <a:ext cx="3137535" cy="2353945"/>
+                    </a:xfrm>
+                    <a:prstGeom prst="rect">
+                      <a:avLst/>
+                    </a:prstGeom>
+                    <a:noFill/>
+                    <a:ln>
+                      <a:noFill/>
+                    </a:ln>
+                  </pic:spPr>
+                </pic:pic>
+              </a:graphicData>
+            </a:graphic>
+            <wp14:sizeRelH relativeFrom="margin">
+              <wp14:pctWidth>0</wp14:pctWidth>
+            </wp14:sizeRelH>
+            <wp14:sizeRelV relativeFrom="margin">
+              <wp14:pctHeight>0</wp14:pctHeight>
+            </wp14:sizeRelV>
+          </wp:anchor>
+        </w:drawing>
+      </w:r>
+      <w:r>
+        <w:t>Die einzelnen Peaks bestehen aus mehreren Werten. Es wurde deshalb ein Fenster definiert, welches die Länge von der Signallänge</w:t>
+      </w:r>
+      <w:proofErr w:type="gramStart"/>
+      <w:r>
+        <w:t>/(</w:t>
+      </w:r>
+      <w:proofErr w:type="gramEnd"/>
+      <w:r>
+        <w:t>Anzahl Peaks) hat. Danach wurde vom obigen Signal nur immer ein Teil mit der Fensterlänge angeschaut. So wurde sichergestellt, dass nur ein Peak angeschaut. Von diesem Bereich konnte nun der maximale Wert genommen werden. Dies wurde für alle Peaks wiederholt. Das Ergebnis war ein Vektor, wo sämtliche Positionen der Peaks enthalten sind. Um das Resultat zu überprüfen, wurde der Vektor in den gleichen Plot wie oben eingezeichnet.</w:t>
+      </w:r>
+      <w:r>
+        <w:t xml:space="preserve"> Das Ergebnis ist in </w:t>
+      </w:r>
+      <w:r>
+        <w:fldChar w:fldCharType="begin"/>
+      </w:r>
+      <w:r>
+        <w:instrText xml:space="preserve"> REF _Ref531452295 \h </w:instrText>
+      </w:r>
+      <w:r>
+        <w:fldChar w:fldCharType="separate"/>
+      </w:r>
+      <w:r>
+        <w:t xml:space="preserve">Abbildung </w:t>
+      </w:r>
+      <w:r>
+        <w:rPr>
+          <w:noProof/>
+        </w:rPr>
+        <w:t>5</w:t>
+      </w:r>
+      <w:r>
+        <w:fldChar w:fldCharType="end"/>
+      </w:r>
+      <w:r>
+        <w:t xml:space="preserve"> ersichtlich.</w:t>
+      </w:r>
+    </w:p>
+    <w:p/>
+    <w:p/>
+    <w:p/>
+    <w:p/>
+    <w:p/>
+    <w:p/>
+    <w:p/>
+    <w:p>
+      <w:r>
+        <w:rPr>
+          <w:noProof/>
+        </w:rPr>
+        <mc:AlternateContent>
+          <mc:Choice Requires="wps">
+            <w:drawing>
+              <wp:anchor distT="0" distB="0" distL="114300" distR="114300" simplePos="0" relativeHeight="251670528" behindDoc="1" locked="0" layoutInCell="1" allowOverlap="1" wp14:anchorId="33625740" wp14:editId="5EBA0605">
+                <wp:simplePos x="0" y="0"/>
+                <wp:positionH relativeFrom="margin">
+                  <wp:align>center</wp:align>
+                </wp:positionH>
+                <wp:positionV relativeFrom="paragraph">
+                  <wp:posOffset>252028</wp:posOffset>
+                </wp:positionV>
+                <wp:extent cx="3137535" cy="635"/>
+                <wp:effectExtent l="0" t="0" r="5715" b="0"/>
+                <wp:wrapTight wrapText="bothSides">
+                  <wp:wrapPolygon edited="0">
+                    <wp:start x="0" y="0"/>
+                    <wp:lineTo x="0" y="20057"/>
+                    <wp:lineTo x="21508" y="20057"/>
+                    <wp:lineTo x="21508" y="0"/>
+                    <wp:lineTo x="0" y="0"/>
+                  </wp:wrapPolygon>
+                </wp:wrapTight>
+                <wp:docPr id="11" name="Textfeld 11"/>
+                <wp:cNvGraphicFramePr/>
+                <a:graphic xmlns:a="http://schemas.openxmlformats.org/drawingml/2006/main">
+                  <a:graphicData uri="http://schemas.microsoft.com/office/word/2010/wordprocessingShape">
+                    <wps:wsp>
+                      <wps:cNvSpPr txBox="1"/>
+                      <wps:spPr>
+                        <a:xfrm>
+                          <a:off x="0" y="0"/>
+                          <a:ext cx="3137535" cy="635"/>
+                        </a:xfrm>
+                        <a:prstGeom prst="rect">
+                          <a:avLst/>
+                        </a:prstGeom>
+                        <a:solidFill>
+                          <a:prstClr val="white"/>
+                        </a:solidFill>
+                        <a:ln>
+                          <a:noFill/>
+                        </a:ln>
+                      </wps:spPr>
+                      <wps:txbx>
+                        <w:txbxContent>
+                          <w:p>
+                            <w:pPr>
+                              <w:pStyle w:val="Beschriftung"/>
+                              <w:rPr>
+                                <w:noProof/>
+                              </w:rPr>
+                            </w:pPr>
+                            <w:bookmarkStart w:id="5" w:name="_Ref531452295"/>
+                            <w:r>
+                              <w:t xml:space="preserve">Abbildung </w:t>
+                            </w:r>
+                            <w:fldSimple w:instr=" SEQ Abbildung \* ARABIC ">
+                              <w:r>
+                                <w:rPr>
+                                  <w:noProof/>
+                                </w:rPr>
+                                <w:t>5</w:t>
+                              </w:r>
+                            </w:fldSimple>
+                            <w:bookmarkEnd w:id="5"/>
+                            <w:r>
+                              <w:t>: Korrelation mit Peaks</w:t>
+                            </w:r>
+                          </w:p>
+                        </w:txbxContent>
+                      </wps:txbx>
+                      <wps:bodyPr rot="0" spcFirstLastPara="0" vertOverflow="overflow" horzOverflow="overflow" vert="horz" wrap="square" lIns="0" tIns="0" rIns="0" bIns="0" numCol="1" spcCol="0" rtlCol="0" fromWordArt="0" anchor="t" anchorCtr="0" forceAA="0" compatLnSpc="1">
+                        <a:prstTxWarp prst="textNoShape">
+                          <a:avLst/>
+                        </a:prstTxWarp>
+                        <a:spAutoFit/>
+                      </wps:bodyPr>
+                    </wps:wsp>
+                  </a:graphicData>
+                </a:graphic>
+              </wp:anchor>
+            </w:drawing>
+          </mc:Choice>
+          <mc:Fallback>
+            <w:pict>
+              <v:shape w14:anchorId="33625740" id="Textfeld 11" o:spid="_x0000_s1029" type="#_x0000_t202" style="position:absolute;margin-left:0;margin-top:19.85pt;width:247.05pt;height:.05pt;z-index:-251645952;visibility:visible;mso-wrap-style:square;mso-wrap-distance-left:9pt;mso-wrap-distance-top:0;mso-wrap-distance-right:9pt;mso-wrap-distance-bottom:0;mso-position-horizontal:center;mso-position-horizontal-relative:margin;mso-position-vertical:absolute;mso-position-vertical-relative:text;v-text-anchor:top" o:gfxdata="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" stroked="f">
+                <v:textbox style="mso-fit-shape-to-text:t" inset="0,0,0,0">
+                  <w:txbxContent>
+                    <w:p>
+                      <w:pPr>
+                        <w:pStyle w:val="Beschriftung"/>
+                        <w:rPr>
+                          <w:noProof/>
+                        </w:rPr>
+                      </w:pPr>
+                      <w:bookmarkStart w:id="6" w:name="_Ref531452295"/>
+                      <w:r>
+                        <w:t xml:space="preserve">Abbildung </w:t>
+                      </w:r>
+                      <w:fldSimple w:instr=" SEQ Abbildung \* ARABIC ">
+                        <w:r>
+                          <w:rPr>
+                            <w:noProof/>
+                          </w:rPr>
+                          <w:t>5</w:t>
+                        </w:r>
+                      </w:fldSimple>
+                      <w:bookmarkEnd w:id="6"/>
+                      <w:r>
+                        <w:t>: Korrelation mit Peaks</w:t>
+                      </w:r>
+                    </w:p>
+                  </w:txbxContent>
+                </v:textbox>
+                <w10:wrap type="tight" anchorx="margin"/>
+              </v:shape>
+            </w:pict>
+          </mc:Fallback>
+        </mc:AlternateContent>
+      </w:r>
+    </w:p>
+    <w:p/>
+    <w:p>
+      <w:r>
+        <w:t xml:space="preserve">Es konnten so sämtliche Peaks im Signal detektiert werden. </w:t>
+      </w:r>
+    </w:p>
+    <w:p/>
+    <w:p/>
+    <w:p/>
+    <w:p/>
+    <w:p>
+      <w:pPr>
+        <w:pStyle w:val="berschrift3"/>
+        <w:numPr>
+          <w:ilvl w:val="0"/>
+          <w:numId w:val="5"/>
+        </w:numPr>
+      </w:pPr>
+      <w:r>
+        <w:lastRenderedPageBreak/>
+        <w:t>Kanaleinschätzung</w:t>
+      </w:r>
+    </w:p>
+    <w:p>
+      <w:r>
+        <w:t>Nun sind die Positionen der Peaks bekannt. Es wurde nun der höchste Peak im Signal verwendet. Um die Position im Signal zu finden, wurde die Position des Peaks verwendet und mit der Länge von N subtrahiert. Nun konnten die ersten 1792 Werte ab dieser Position extrahiert werden. Die Übertragungsfunktion des Systems ist gegeben durch:</w:t>
+      </w:r>
+    </w:p>
+    <w:p>
+      <m:oMathPara>
+        <m:oMath>
+          <m:r>
+            <w:rPr>
+              <w:rFonts w:ascii="Cambria Math" w:hAnsi="Cambria Math"/>
+            </w:rPr>
+            <m:t>H</m:t>
+          </m:r>
+          <m:d>
+            <m:dPr>
+              <m:ctrlPr>
+                <w:rPr>
+                  <w:rFonts w:ascii="Cambria Math" w:hAnsi="Cambria Math"/>
+                  <w:i/>
+                </w:rPr>
+              </m:ctrlPr>
+            </m:dPr>
+            <m:e>
+              <m:r>
+                <w:rPr>
+                  <w:rFonts w:ascii="Cambria Math" w:hAnsi="Cambria Math"/>
+                </w:rPr>
+                <m:t>w</m:t>
+              </m:r>
+            </m:e>
+          </m:d>
+          <m:r>
+            <w:rPr>
+              <w:rFonts w:ascii="Cambria Math" w:hAnsi="Cambria Math"/>
+            </w:rPr>
+            <m:t>=</m:t>
+          </m:r>
+          <m:f>
+            <m:fPr>
+              <m:ctrlPr>
+                <w:rPr>
+                  <w:rFonts w:ascii="Cambria Math" w:hAnsi="Cambria Math"/>
+                  <w:i/>
+                </w:rPr>
+              </m:ctrlPr>
+            </m:fPr>
+            <m:num>
+              <m:r>
+                <w:rPr>
+                  <w:rFonts w:ascii="Cambria Math" w:hAnsi="Cambria Math"/>
+                </w:rPr>
+                <m:t>Y(w)</m:t>
+              </m:r>
+            </m:num>
+            <m:den>
+              <m:r>
+                <w:rPr>
+                  <w:rFonts w:ascii="Cambria Math" w:hAnsi="Cambria Math"/>
+                </w:rPr>
+                <m:t>X(w)</m:t>
+              </m:r>
+            </m:den>
+          </m:f>
+          <m:r>
+            <w:rPr>
+              <w:rFonts w:ascii="Cambria Math" w:hAnsi="Cambria Math"/>
+            </w:rPr>
+            <m:t>=</m:t>
+          </m:r>
+          <m:f>
+            <m:fPr>
+              <m:ctrlPr>
+                <w:rPr>
+                  <w:rFonts w:ascii="Cambria Math" w:hAnsi="Cambria Math"/>
+                  <w:i/>
+                </w:rPr>
+              </m:ctrlPr>
+            </m:fPr>
+            <m:num>
+              <m:r>
+                <w:rPr>
+                  <w:rFonts w:ascii="Cambria Math" w:hAnsi="Cambria Math"/>
+                </w:rPr>
+                <m:t>Y(w)</m:t>
+              </m:r>
+            </m:num>
+            <m:den>
+              <m:r>
+                <w:rPr>
+                  <w:rFonts w:ascii="Cambria Math" w:hAnsi="Cambria Math"/>
+                </w:rPr>
+                <m:t>|X|</m:t>
+              </m:r>
+              <m:sSup>
+                <m:sSupPr>
+                  <m:ctrlPr>
+                    <w:rPr>
+                      <w:rFonts w:ascii="Cambria Math" w:hAnsi="Cambria Math"/>
+                      <w:i/>
+                    </w:rPr>
+                  </m:ctrlPr>
+                </m:sSupPr>
+                <m:e>
+                  <m:r>
+                    <w:rPr>
+                      <w:rFonts w:ascii="Cambria Math" w:hAnsi="Cambria Math"/>
+                    </w:rPr>
+                    <m:t>e</m:t>
+                  </m:r>
+                </m:e>
+                <m:sup>
+                  <m:r>
+                    <w:rPr>
+                      <w:rFonts w:ascii="Cambria Math" w:hAnsi="Cambria Math"/>
+                    </w:rPr>
+                    <m:t>-ic</m:t>
+                  </m:r>
+                  <m:r>
+                    <w:rPr>
+                      <w:rFonts w:ascii="Cambria Math" w:hAnsi="Cambria Math"/>
+                      <w:i/>
+                    </w:rPr>
+                    <w:sym w:font="Symbol" w:char="F064"/>
+                  </m:r>
+                  <m:r>
+                    <w:rPr>
+                      <w:rFonts w:ascii="Cambria Math" w:hAnsi="Cambria Math"/>
+                    </w:rPr>
+                    <m:t>(x)</m:t>
+                  </m:r>
+                </m:sup>
+              </m:sSup>
+            </m:den>
+          </m:f>
+          <m:r>
+            <w:rPr>
+              <w:rFonts w:ascii="Cambria Math" w:hAnsi="Cambria Math"/>
+            </w:rPr>
+            <m:t>=Y(w)</m:t>
+          </m:r>
+          <m:sSup>
+            <m:sSupPr>
+              <m:ctrlPr>
+                <w:rPr>
+                  <w:rFonts w:ascii="Cambria Math" w:hAnsi="Cambria Math"/>
+                  <w:i/>
+                </w:rPr>
+              </m:ctrlPr>
+            </m:sSupPr>
+            <m:e>
+              <m:r>
+                <w:rPr>
+                  <w:rFonts w:ascii="Cambria Math" w:hAnsi="Cambria Math"/>
+                </w:rPr>
+                <m:t>e</m:t>
+              </m:r>
+            </m:e>
+            <m:sup>
+              <m:r>
+                <w:rPr>
+                  <w:rFonts w:ascii="Cambria Math" w:hAnsi="Cambria Math"/>
+                </w:rPr>
+                <m:t>ic</m:t>
+              </m:r>
+              <m:r>
+                <w:rPr>
+                  <w:rFonts w:ascii="Cambria Math" w:hAnsi="Cambria Math"/>
+                  <w:i/>
+                </w:rPr>
+                <w:sym w:font="Symbol" w:char="F064"/>
+              </m:r>
+              <m:r>
+                <w:rPr>
+                  <w:rFonts w:ascii="Cambria Math" w:hAnsi="Cambria Math"/>
+                </w:rPr>
+                <m:t>(x)</m:t>
+              </m:r>
+            </m:sup>
+          </m:sSup>
+        </m:oMath>
+      </m:oMathPara>
+    </w:p>
+    <w:p>
+      <w:r>
+        <w:rPr>
+          <w:noProof/>
+        </w:rPr>
+        <mc:AlternateContent>
+          <mc:Choice Requires="wps">
+            <w:drawing>
+              <wp:anchor distT="0" distB="0" distL="114300" distR="114300" simplePos="0" relativeHeight="251676672" behindDoc="1" locked="0" layoutInCell="1" allowOverlap="1" wp14:anchorId="485DC47F" wp14:editId="504821F7">
+                <wp:simplePos x="0" y="0"/>
+                <wp:positionH relativeFrom="column">
+                  <wp:posOffset>3144266</wp:posOffset>
+                </wp:positionH>
+                <wp:positionV relativeFrom="paragraph">
+                  <wp:posOffset>2819146</wp:posOffset>
+                </wp:positionV>
+                <wp:extent cx="3174365" cy="635"/>
+                <wp:effectExtent l="0" t="0" r="0" b="0"/>
+                <wp:wrapTight wrapText="bothSides">
+                  <wp:wrapPolygon edited="0">
+                    <wp:start x="0" y="0"/>
+                    <wp:lineTo x="0" y="21600"/>
+                    <wp:lineTo x="21600" y="21600"/>
+                    <wp:lineTo x="21600" y="0"/>
+                  </wp:wrapPolygon>
+                </wp:wrapTight>
+                <wp:docPr id="13" name="Textfeld 13"/>
+                <wp:cNvGraphicFramePr/>
+                <a:graphic xmlns:a="http://schemas.openxmlformats.org/drawingml/2006/main">
+                  <a:graphicData uri="http://schemas.microsoft.com/office/word/2010/wordprocessingShape">
+                    <wps:wsp>
+                      <wps:cNvSpPr txBox="1"/>
+                      <wps:spPr>
+                        <a:xfrm>
+                          <a:off x="0" y="0"/>
+                          <a:ext cx="3174365" cy="635"/>
+                        </a:xfrm>
+                        <a:prstGeom prst="rect">
+                          <a:avLst/>
+                        </a:prstGeom>
+                        <a:solidFill>
+                          <a:prstClr val="white"/>
+                        </a:solidFill>
+                        <a:ln>
+                          <a:noFill/>
+                        </a:ln>
+                      </wps:spPr>
+                      <wps:txbx>
+                        <w:txbxContent>
+                          <w:p>
+                            <w:pPr>
+                              <w:pStyle w:val="Beschriftung"/>
+                              <w:rPr>
+                                <w:noProof/>
+                              </w:rPr>
+                            </w:pPr>
+                            <w:r>
+                              <w:t xml:space="preserve">Abbildung </w:t>
+                            </w:r>
+                            <w:fldSimple w:instr=" SEQ Abbildung \* ARABIC ">
+                              <w:r>
+                                <w:rPr>
+                                  <w:noProof/>
+                                </w:rPr>
+                                <w:t>7</w:t>
+                              </w:r>
+                            </w:fldSimple>
+                            <w:r>
+                              <w:t>: Impulsantwort</w:t>
+                            </w:r>
+                          </w:p>
+                        </w:txbxContent>
+                      </wps:txbx>
+                      <wps:bodyPr rot="0" spcFirstLastPara="0" vertOverflow="overflow" horzOverflow="overflow" vert="horz" wrap="square" lIns="0" tIns="0" rIns="0" bIns="0" numCol="1" spcCol="0" rtlCol="0" fromWordArt="0" anchor="t" anchorCtr="0" forceAA="0" compatLnSpc="1">
+                        <a:prstTxWarp prst="textNoShape">
+                          <a:avLst/>
+                        </a:prstTxWarp>
+                        <a:spAutoFit/>
+                      </wps:bodyPr>
+                    </wps:wsp>
+                  </a:graphicData>
+                </a:graphic>
+              </wp:anchor>
+            </w:drawing>
+          </mc:Choice>
+          <mc:Fallback>
+            <w:pict>
+              <v:shape w14:anchorId="485DC47F" id="Textfeld 13" o:spid="_x0000_s1030" type="#_x0000_t202" style="position:absolute;margin-left:247.6pt;margin-top:222pt;width:249.95pt;height:.05pt;z-index:-251639808;visibility:visible;mso-wrap-style:square;mso-wrap-distance-left:9pt;mso-wrap-distance-top:0;mso-wrap-distance-right:9pt;mso-wrap-distance-bottom:0;mso-position-horizontal:absolute;mso-position-horizontal-relative:text;mso-position-vertical:absolute;mso-position-vertical-relative:text;v-text-anchor:top" o:gfxdata="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" stroked="f">
+                <v:textbox style="mso-fit-shape-to-text:t" inset="0,0,0,0">
+                  <w:txbxContent>
+                    <w:p>
+                      <w:pPr>
+                        <w:pStyle w:val="Beschriftung"/>
+                        <w:rPr>
+                          <w:noProof/>
+                        </w:rPr>
+                      </w:pPr>
+                      <w:r>
+                        <w:t xml:space="preserve">Abbildung </w:t>
+                      </w:r>
+                      <w:fldSimple w:instr=" SEQ Abbildung \* ARABIC ">
+                        <w:r>
+                          <w:rPr>
+                            <w:noProof/>
+                          </w:rPr>
+                          <w:t>7</w:t>
+                        </w:r>
+                      </w:fldSimple>
+                      <w:r>
+                        <w:t>: Impulsantwort</w:t>
+                      </w:r>
+                    </w:p>
+                  </w:txbxContent>
+                </v:textbox>
+                <w10:wrap type="tight"/>
+              </v:shape>
+            </w:pict>
+          </mc:Fallback>
+        </mc:AlternateContent>
+      </w:r>
+      <w:r>
+        <w:rPr>
+          <w:noProof/>
+        </w:rPr>
+        <mc:AlternateContent>
+          <mc:Choice Requires="wps">
+            <w:drawing>
+              <wp:anchor distT="0" distB="0" distL="114300" distR="114300" simplePos="0" relativeHeight="251674624" behindDoc="1" locked="0" layoutInCell="1" allowOverlap="1" wp14:anchorId="6894BF90" wp14:editId="2D85E010">
+                <wp:simplePos x="0" y="0"/>
+                <wp:positionH relativeFrom="margin">
+                  <wp:align>left</wp:align>
+                </wp:positionH>
+                <wp:positionV relativeFrom="paragraph">
+                  <wp:posOffset>2820797</wp:posOffset>
+                </wp:positionV>
+                <wp:extent cx="3200400" cy="635"/>
+                <wp:effectExtent l="0" t="0" r="0" b="0"/>
+                <wp:wrapTight wrapText="bothSides">
+                  <wp:wrapPolygon edited="0">
+                    <wp:start x="0" y="0"/>
+                    <wp:lineTo x="0" y="20057"/>
+                    <wp:lineTo x="21471" y="20057"/>
+                    <wp:lineTo x="21471" y="0"/>
+                    <wp:lineTo x="0" y="0"/>
+                  </wp:wrapPolygon>
+                </wp:wrapTight>
+                <wp:docPr id="12" name="Textfeld 12"/>
+                <wp:cNvGraphicFramePr/>
+                <a:graphic xmlns:a="http://schemas.openxmlformats.org/drawingml/2006/main">
+                  <a:graphicData uri="http://schemas.microsoft.com/office/word/2010/wordprocessingShape">
+                    <wps:wsp>
+                      <wps:cNvSpPr txBox="1"/>
+                      <wps:spPr>
+                        <a:xfrm>
+                          <a:off x="0" y="0"/>
+                          <a:ext cx="3200400" cy="635"/>
+                        </a:xfrm>
+                        <a:prstGeom prst="rect">
+                          <a:avLst/>
+                        </a:prstGeom>
+                        <a:solidFill>
+                          <a:prstClr val="white"/>
+                        </a:solidFill>
+                        <a:ln>
+                          <a:noFill/>
+                        </a:ln>
+                      </wps:spPr>
+                      <wps:txbx>
+                        <w:txbxContent>
+                          <w:p>
+                            <w:pPr>
+                              <w:pStyle w:val="Beschriftung"/>
+                              <w:rPr>
+                                <w:noProof/>
+                              </w:rPr>
+                            </w:pPr>
+                            <w:r>
+                              <w:t xml:space="preserve">Abbildung </w:t>
+                            </w:r>
+                            <w:fldSimple w:instr=" SEQ Abbildung \* ARABIC ">
+                              <w:r>
+                                <w:rPr>
+                                  <w:noProof/>
+                                </w:rPr>
+                                <w:t>6</w:t>
+                              </w:r>
+                            </w:fldSimple>
+                            <w:r>
+                              <w:t>: Frequenzantwort</w:t>
+                            </w:r>
+                          </w:p>
+                        </w:txbxContent>
+                      </wps:txbx>
+                      <wps:bodyPr rot="0" spcFirstLastPara="0" vertOverflow="overflow" horzOverflow="overflow" vert="horz" wrap="square" lIns="0" tIns="0" rIns="0" bIns="0" numCol="1" spcCol="0" rtlCol="0" fromWordArt="0" anchor="t" anchorCtr="0" forceAA="0" compatLnSpc="1">
+                        <a:prstTxWarp prst="textNoShape">
+                          <a:avLst/>
+                        </a:prstTxWarp>
+                        <a:spAutoFit/>
+                      </wps:bodyPr>
+                    </wps:wsp>
+                  </a:graphicData>
+                </a:graphic>
+              </wp:anchor>
+            </w:drawing>
+          </mc:Choice>
+          <mc:Fallback>
+            <w:pict>
+              <v:shape w14:anchorId="6894BF90" id="Textfeld 12" o:spid="_x0000_s1031" type="#_x0000_t202" style="position:absolute;margin-left:0;margin-top:222.1pt;width:252pt;height:.05pt;z-index:-251641856;visibility:visible;mso-wrap-style:square;mso-wrap-distance-left:9pt;mso-wrap-distance-top:0;mso-wrap-distance-right:9pt;mso-wrap-distance-bottom:0;mso-position-horizontal:left;mso-position-horizontal-relative:margin;mso-position-vertical:absolute;mso-position-vertical-relative:text;v-text-anchor:top" o:gfxdata="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" stroked="f">
+                <v:textbox style="mso-fit-shape-to-text:t" inset="0,0,0,0">
+                  <w:txbxContent>
+                    <w:p>
+                      <w:pPr>
+                        <w:pStyle w:val="Beschriftung"/>
+                        <w:rPr>
+                          <w:noProof/>
+                        </w:rPr>
+                      </w:pPr>
+                      <w:r>
+                        <w:t xml:space="preserve">Abbildung </w:t>
+                      </w:r>
+                      <w:fldSimple w:instr=" SEQ Abbildung \* ARABIC ">
+                        <w:r>
+                          <w:rPr>
+                            <w:noProof/>
+                          </w:rPr>
+                          <w:t>6</w:t>
+                        </w:r>
+                      </w:fldSimple>
+                      <w:r>
+                        <w:t>: Frequenzantwort</w:t>
+                      </w:r>
+                    </w:p>
+                  </w:txbxContent>
+                </v:textbox>
+                <w10:wrap type="tight" anchorx="margin"/>
+              </v:shape>
+            </w:pict>
+          </mc:Fallback>
+        </mc:AlternateContent>
+      </w:r>
+      <w:r>
+        <w:rPr>
+          <w:noProof/>
+        </w:rPr>
+        <w:drawing>
+          <wp:anchor distT="0" distB="0" distL="114300" distR="114300" simplePos="0" relativeHeight="251671552" behindDoc="1" locked="0" layoutInCell="1" allowOverlap="1">
+            <wp:simplePos x="0" y="0"/>
+            <wp:positionH relativeFrom="margin">
+              <wp:posOffset>2720340</wp:posOffset>
+            </wp:positionH>
+            <wp:positionV relativeFrom="paragraph">
+              <wp:posOffset>418947</wp:posOffset>
+            </wp:positionV>
+            <wp:extent cx="3174365" cy="2382520"/>
+            <wp:effectExtent l="0" t="0" r="0" b="0"/>
+            <wp:wrapTight wrapText="bothSides">
+              <wp:wrapPolygon edited="0">
+                <wp:start x="8426" y="345"/>
+                <wp:lineTo x="2204" y="1209"/>
+                <wp:lineTo x="1685" y="1382"/>
+                <wp:lineTo x="2463" y="3454"/>
+                <wp:lineTo x="1815" y="3800"/>
+                <wp:lineTo x="1815" y="4318"/>
+                <wp:lineTo x="2463" y="6217"/>
+                <wp:lineTo x="1815" y="6217"/>
+                <wp:lineTo x="1944" y="8981"/>
+                <wp:lineTo x="1037" y="9499"/>
+                <wp:lineTo x="1037" y="11226"/>
+                <wp:lineTo x="1944" y="11744"/>
+                <wp:lineTo x="1815" y="19516"/>
+                <wp:lineTo x="2593" y="20034"/>
+                <wp:lineTo x="9981" y="21070"/>
+                <wp:lineTo x="10889" y="21416"/>
+                <wp:lineTo x="11537" y="21416"/>
+                <wp:lineTo x="12055" y="20898"/>
+                <wp:lineTo x="19574" y="20034"/>
+                <wp:lineTo x="20481" y="19861"/>
+                <wp:lineTo x="19833" y="17271"/>
+                <wp:lineTo x="20092" y="1382"/>
+                <wp:lineTo x="17888" y="864"/>
+                <wp:lineTo x="10240" y="345"/>
+                <wp:lineTo x="8426" y="345"/>
+              </wp:wrapPolygon>
+            </wp:wrapTight>
+            <wp:docPr id="9" name="Grafik 9"/>
+            <wp:cNvGraphicFramePr>
+              <a:graphicFrameLocks xmlns:a="http://schemas.openxmlformats.org/drawingml/2006/main" noChangeAspect="1"/>
+            </wp:cNvGraphicFramePr>
+            <a:graphic xmlns:a="http://schemas.openxmlformats.org/drawingml/2006/main">
+              <a:graphicData uri="http://schemas.openxmlformats.org/drawingml/2006/picture">
+                <pic:pic xmlns:pic="http://schemas.openxmlformats.org/drawingml/2006/picture">
+                  <pic:nvPicPr>
+                    <pic:cNvPr id="0" name="Picture 3"/>
+                    <pic:cNvPicPr>
+                      <a:picLocks noChangeAspect="1" noChangeArrowheads="1"/>
+                    </pic:cNvPicPr>
+                  </pic:nvPicPr>
+                  <pic:blipFill>
+                    <a:blip r:embed="rId15">
+                      <a:extLst>
+                        <a:ext uri="{28A0092B-C50C-407E-A947-70E740481C1C}">
+                          <a14:useLocalDpi xmlns:a14="http://schemas.microsoft.com/office/drawing/2010/main" val="0"/>
+                        </a:ext>
+                      </a:extLst>
+                    </a:blip>
+                    <a:srcRect/>
+                    <a:stretch>
+                      <a:fillRect/>
+                    </a:stretch>
+                  </pic:blipFill>
+                  <pic:spPr bwMode="auto">
+                    <a:xfrm>
+                      <a:off x="0" y="0"/>
+                      <a:ext cx="3174365" cy="2382520"/>
+                    </a:xfrm>
+                    <a:prstGeom prst="rect">
+                      <a:avLst/>
+                    </a:prstGeom>
+                    <a:noFill/>
+                    <a:ln>
+                      <a:noFill/>
+                    </a:ln>
+                  </pic:spPr>
+                </pic:pic>
+              </a:graphicData>
+            </a:graphic>
+            <wp14:sizeRelH relativeFrom="margin">
+              <wp14:pctWidth>0</wp14:pctWidth>
+            </wp14:sizeRelH>
+            <wp14:sizeRelV relativeFrom="margin">
+              <wp14:pctHeight>0</wp14:pctHeight>
+            </wp14:sizeRelV>
+          </wp:anchor>
+        </w:drawing>
+      </w:r>
+      <w:r>
+        <w:rPr>
+          <w:noProof/>
+        </w:rPr>
+        <w:drawing>
+          <wp:anchor distT="0" distB="0" distL="114300" distR="114300" simplePos="0" relativeHeight="251672576" behindDoc="1" locked="0" layoutInCell="1" allowOverlap="1">
+            <wp:simplePos x="0" y="0"/>
+            <wp:positionH relativeFrom="column">
+              <wp:posOffset>-409651</wp:posOffset>
+            </wp:positionH>
+            <wp:positionV relativeFrom="paragraph">
+              <wp:posOffset>420599</wp:posOffset>
+            </wp:positionV>
+            <wp:extent cx="3200400" cy="2397600"/>
+            <wp:effectExtent l="0" t="0" r="0" b="3175"/>
+            <wp:wrapTight wrapText="bothSides">
+              <wp:wrapPolygon edited="0">
+                <wp:start x="8100" y="343"/>
+                <wp:lineTo x="1671" y="1202"/>
+                <wp:lineTo x="1414" y="1373"/>
+                <wp:lineTo x="2443" y="3433"/>
+                <wp:lineTo x="2443" y="6180"/>
+                <wp:lineTo x="1543" y="7210"/>
+                <wp:lineTo x="1543" y="7553"/>
+                <wp:lineTo x="2443" y="8926"/>
+                <wp:lineTo x="771" y="9613"/>
+                <wp:lineTo x="771" y="11329"/>
+                <wp:lineTo x="2443" y="11673"/>
+                <wp:lineTo x="1671" y="13389"/>
+                <wp:lineTo x="2443" y="14419"/>
+                <wp:lineTo x="2443" y="17166"/>
+                <wp:lineTo x="1929" y="19054"/>
+                <wp:lineTo x="2314" y="20084"/>
+                <wp:lineTo x="8871" y="21114"/>
+                <wp:lineTo x="9514" y="21457"/>
+                <wp:lineTo x="12729" y="21457"/>
+                <wp:lineTo x="13371" y="21114"/>
+                <wp:lineTo x="20057" y="20084"/>
+                <wp:lineTo x="19929" y="1373"/>
+                <wp:lineTo x="17357" y="858"/>
+                <wp:lineTo x="8871" y="343"/>
+                <wp:lineTo x="8100" y="343"/>
+              </wp:wrapPolygon>
+            </wp:wrapTight>
+            <wp:docPr id="3" name="Grafik 3"/>
+            <wp:cNvGraphicFramePr>
+              <a:graphicFrameLocks xmlns:a="http://schemas.openxmlformats.org/drawingml/2006/main" noChangeAspect="1"/>
+            </wp:cNvGraphicFramePr>
+            <a:graphic xmlns:a="http://schemas.openxmlformats.org/drawingml/2006/main">
+              <a:graphicData uri="http://schemas.openxmlformats.org/drawingml/2006/picture">
+                <pic:pic xmlns:pic="http://schemas.openxmlformats.org/drawingml/2006/picture">
+                  <pic:nvPicPr>
+                    <pic:cNvPr id="0" name="Picture 2"/>
+                    <pic:cNvPicPr>
+                      <a:picLocks noChangeAspect="1" noChangeArrowheads="1"/>
+                    </pic:cNvPicPr>
+                  </pic:nvPicPr>
+                  <pic:blipFill>
+                    <a:blip r:embed="rId16">
+                      <a:extLst>
+                        <a:ext uri="{28A0092B-C50C-407E-A947-70E740481C1C}">
+                          <a14:useLocalDpi xmlns:a14="http://schemas.microsoft.com/office/drawing/2010/main" val="0"/>
+                        </a:ext>
+                      </a:extLst>
+                    </a:blip>
+                    <a:srcRect/>
+                    <a:stretch>
+                      <a:fillRect/>
+                    </a:stretch>
+                  </pic:blipFill>
+                  <pic:spPr bwMode="auto">
+                    <a:xfrm>
+                      <a:off x="0" y="0"/>
+                      <a:ext cx="3200400" cy="2397600"/>
+                    </a:xfrm>
+                    <a:prstGeom prst="rect">
+                      <a:avLst/>
+                    </a:prstGeom>
+                    <a:noFill/>
+                    <a:ln>
+                      <a:noFill/>
+                    </a:ln>
+                  </pic:spPr>
+                </pic:pic>
+              </a:graphicData>
+            </a:graphic>
+            <wp14:sizeRelH relativeFrom="margin">
+              <wp14:pctWidth>0</wp14:pctWidth>
+            </wp14:sizeRelH>
+            <wp14:sizeRelV relativeFrom="margin">
+              <wp14:pctHeight>0</wp14:pctHeight>
+            </wp14:sizeRelV>
+          </wp:anchor>
+        </w:drawing>
+      </w:r>
+      <w:r>
+        <w:t xml:space="preserve">Y(w) ist der Vektor, der gerade gebildet wurde und der zweite Term in der Formel entspricht dem </w:t>
+      </w:r>
+      <w:r>
+        <w:t>konjugiert</w:t>
+      </w:r>
+      <w:r>
+        <w:t>-kompl</w:t>
+      </w:r>
+      <w:r>
+        <w:t>e</w:t>
+      </w:r>
+      <w:r>
+        <w:t xml:space="preserve">xen Wert von dem </w:t>
+      </w:r>
+      <w:r>
+        <w:t>Koeffizienten Vektor</w:t>
+      </w:r>
+      <w:r>
+        <w:t xml:space="preserve"> A.</w:t>
+      </w:r>
+    </w:p>
+    <w:p>
+      <w:r>
+        <w:t xml:space="preserve">Die beiden Abbildungen zeigen die Frequenz- bzw. die </w:t>
+      </w:r>
+      <w:r>
+        <w:t>Impulsantwort,</w:t>
+      </w:r>
+      <w:r>
+        <w:t xml:space="preserve"> synchronisiert auf die Stelle des höchsten Peaks. </w:t>
+      </w:r>
+    </w:p>
+    <w:p>
+      <w:pPr>
+        <w:pStyle w:val="berschrift3"/>
+        <w:numPr>
+          <w:ilvl w:val="0"/>
+          <w:numId w:val="5"/>
+        </w:numPr>
+      </w:pPr>
+      <w:r>
+        <w:t>Analyse der Ergebnisse</w:t>
+      </w:r>
+    </w:p>
+    <w:p>
+      <w:bookmarkStart w:id="7" w:name="_GoBack"/>
+      <w:bookmarkEnd w:id="7"/>
     </w:p>
     <w:p/>
     <w:p/>
     <w:p/>
     <w:sectPr>
-      <w:headerReference w:type="even" r:id="rId7"/>
-      <w:headerReference w:type="default" r:id="rId8"/>
-      <w:footerReference w:type="even" r:id="rId9"/>
-      <w:footerReference w:type="default" r:id="rId10"/>
-      <w:headerReference w:type="first" r:id="rId11"/>
-      <w:footerReference w:type="first" r:id="rId12"/>
+      <w:headerReference w:type="even" r:id="rId17"/>
+      <w:headerReference w:type="default" r:id="rId18"/>
+      <w:footerReference w:type="even" r:id="rId19"/>
+      <w:footerReference w:type="default" r:id="rId20"/>
+      <w:headerReference w:type="first" r:id="rId21"/>
+      <w:footerReference w:type="first" r:id="rId22"/>
       <w:pgSz w:w="11906" w:h="16838"/>
       <w:pgMar w:top="1417" w:right="1417" w:bottom="1134" w:left="1417" w:header="708" w:footer="708" w:gutter="0"/>
       <w:cols w:space="708"/>
@@ -1017,6 +4036,471 @@
     </w:pPr>
   </w:p>
 </w:hdr>
+</file>
+
+<file path=word/numbering.xml><?xml version="1.0" encoding="utf-8"?>
+<w:numbering xmlns:wpc="http://schemas.microsoft.com/office/word/2010/wordprocessingCanvas" xmlns:cx="http://schemas.microsoft.com/office/drawing/2014/chartex" xmlns:cx1="http://schemas.microsoft.com/office/drawing/2015/9/8/chartex" xmlns:cx2="http://schemas.microsoft.com/office/drawing/2015/10/21/chartex" xmlns:cx3="http://schemas.microsoft.com/office/drawing/2016/5/9/chartex" xmlns:cx4="http://schemas.microsoft.com/office/drawing/2016/5/10/chartex" xmlns:cx5="http://schemas.microsoft.com/office/drawing/2016/5/11/chartex" xmlns:cx6="http://schemas.microsoft.com/office/drawing/2016/5/12/chartex" xmlns:cx7="http://schemas.microsoft.com/office/drawing/2016/5/13/chartex" xmlns:cx8="http://schemas.microsoft.com/office/drawing/2016/5/14/chartex" xmlns:mc="http://schemas.openxmlformats.org/markup-compatibility/2006" xmlns:aink="http://schemas.microsoft.com/office/drawing/2016/ink" xmlns:am3d="http://schemas.microsoft.com/office/drawing/2017/model3d" xmlns:o="urn:schemas-microsoft-com:office:office" xmlns:r="http://schemas.openxmlformats.org/officeDocument/2006/relationships" xmlns:m="http://schemas.openxmlformats.org/officeDocument/2006/math" xmlns:v="urn:schemas-microsoft-com:vml" xmlns:wp14="http://schemas.microsoft.com/office/word/2010/wordprocessingDrawing" xmlns:wp="http://schemas.openxmlformats.org/drawingml/2006/wordprocessingDrawing" xmlns:w10="urn:schemas-microsoft-com:office:word" xmlns:w="http://schemas.openxmlformats.org/wordprocessingml/2006/main" xmlns:w14="http://schemas.microsoft.com/office/word/2010/wordml" xmlns:w15="http://schemas.microsoft.com/office/word/2012/wordml" xmlns:w16cid="http://schemas.microsoft.com/office/word/2016/wordml/cid" xmlns:w16se="http://schemas.microsoft.com/office/word/2015/wordml/symex" xmlns:wpg="http://schemas.microsoft.com/office/word/2010/wordprocessingGroup" xmlns:wpi="http://schemas.microsoft.com/office/word/2010/wordprocessingInk" xmlns:wne="http://schemas.microsoft.com/office/word/2006/wordml" xmlns:wps="http://schemas.microsoft.com/office/word/2010/wordprocessingShape" mc:Ignorable="w14 w15 w16se w16cid wp14">
+  <w:abstractNum w:abstractNumId="0" w15:restartNumberingAfterBreak="0">
+    <w:nsid w:val="3C6112B5"/>
+    <w:multiLevelType w:val="hybridMultilevel"/>
+    <w:tmpl w:val="C8DAFB50"/>
+    <w:lvl w:ilvl="0" w:tplc="0807000F">
+      <w:start w:val="1"/>
+      <w:numFmt w:val="decimal"/>
+      <w:lvlText w:val="%1."/>
+      <w:lvlJc w:val="left"/>
+      <w:pPr>
+        <w:ind w:left="720" w:hanging="360"/>
+      </w:pPr>
+      <w:rPr>
+        <w:rFonts w:hint="default"/>
+      </w:rPr>
+    </w:lvl>
+    <w:lvl w:ilvl="1" w:tplc="08070019" w:tentative="1">
+      <w:start w:val="1"/>
+      <w:numFmt w:val="lowerLetter"/>
+      <w:lvlText w:val="%2."/>
+      <w:lvlJc w:val="left"/>
+      <w:pPr>
+        <w:ind w:left="1440" w:hanging="360"/>
+      </w:pPr>
+    </w:lvl>
+    <w:lvl w:ilvl="2" w:tplc="0807001B" w:tentative="1">
+      <w:start w:val="1"/>
+      <w:numFmt w:val="lowerRoman"/>
+      <w:lvlText w:val="%3."/>
+      <w:lvlJc w:val="right"/>
+      <w:pPr>
+        <w:ind w:left="2160" w:hanging="180"/>
+      </w:pPr>
+    </w:lvl>
+    <w:lvl w:ilvl="3" w:tplc="0807000F" w:tentative="1">
+      <w:start w:val="1"/>
+      <w:numFmt w:val="decimal"/>
+      <w:lvlText w:val="%4."/>
+      <w:lvlJc w:val="left"/>
+      <w:pPr>
+        <w:ind w:left="2880" w:hanging="360"/>
+      </w:pPr>
+    </w:lvl>
+    <w:lvl w:ilvl="4" w:tplc="08070019" w:tentative="1">
+      <w:start w:val="1"/>
+      <w:numFmt w:val="lowerLetter"/>
+      <w:lvlText w:val="%5."/>
+      <w:lvlJc w:val="left"/>
+      <w:pPr>
+        <w:ind w:left="3600" w:hanging="360"/>
+      </w:pPr>
+    </w:lvl>
+    <w:lvl w:ilvl="5" w:tplc="0807001B" w:tentative="1">
+      <w:start w:val="1"/>
+      <w:numFmt w:val="lowerRoman"/>
+      <w:lvlText w:val="%6."/>
+      <w:lvlJc w:val="right"/>
+      <w:pPr>
+        <w:ind w:left="4320" w:hanging="180"/>
+      </w:pPr>
+    </w:lvl>
+    <w:lvl w:ilvl="6" w:tplc="0807000F" w:tentative="1">
+      <w:start w:val="1"/>
+      <w:numFmt w:val="decimal"/>
+      <w:lvlText w:val="%7."/>
+      <w:lvlJc w:val="left"/>
+      <w:pPr>
+        <w:ind w:left="5040" w:hanging="360"/>
+      </w:pPr>
+    </w:lvl>
+    <w:lvl w:ilvl="7" w:tplc="08070019" w:tentative="1">
+      <w:start w:val="1"/>
+      <w:numFmt w:val="lowerLetter"/>
+      <w:lvlText w:val="%8."/>
+      <w:lvlJc w:val="left"/>
+      <w:pPr>
+        <w:ind w:left="5760" w:hanging="360"/>
+      </w:pPr>
+    </w:lvl>
+    <w:lvl w:ilvl="8" w:tplc="0807001B" w:tentative="1">
+      <w:start w:val="1"/>
+      <w:numFmt w:val="lowerRoman"/>
+      <w:lvlText w:val="%9."/>
+      <w:lvlJc w:val="right"/>
+      <w:pPr>
+        <w:ind w:left="6480" w:hanging="180"/>
+      </w:pPr>
+    </w:lvl>
+  </w:abstractNum>
+  <w:abstractNum w:abstractNumId="1" w15:restartNumberingAfterBreak="0">
+    <w:nsid w:val="3E493881"/>
+    <w:multiLevelType w:val="hybridMultilevel"/>
+    <w:tmpl w:val="67C4455E"/>
+    <w:lvl w:ilvl="0" w:tplc="0807000F">
+      <w:start w:val="1"/>
+      <w:numFmt w:val="decimal"/>
+      <w:lvlText w:val="%1."/>
+      <w:lvlJc w:val="left"/>
+      <w:pPr>
+        <w:ind w:left="720" w:hanging="360"/>
+      </w:pPr>
+      <w:rPr>
+        <w:rFonts w:hint="default"/>
+      </w:rPr>
+    </w:lvl>
+    <w:lvl w:ilvl="1" w:tplc="08070019" w:tentative="1">
+      <w:start w:val="1"/>
+      <w:numFmt w:val="lowerLetter"/>
+      <w:lvlText w:val="%2."/>
+      <w:lvlJc w:val="left"/>
+      <w:pPr>
+        <w:ind w:left="1440" w:hanging="360"/>
+      </w:pPr>
+    </w:lvl>
+    <w:lvl w:ilvl="2" w:tplc="0807001B" w:tentative="1">
+      <w:start w:val="1"/>
+      <w:numFmt w:val="lowerRoman"/>
+      <w:lvlText w:val="%3."/>
+      <w:lvlJc w:val="right"/>
+      <w:pPr>
+        <w:ind w:left="2160" w:hanging="180"/>
+      </w:pPr>
+    </w:lvl>
+    <w:lvl w:ilvl="3" w:tplc="0807000F" w:tentative="1">
+      <w:start w:val="1"/>
+      <w:numFmt w:val="decimal"/>
+      <w:lvlText w:val="%4."/>
+      <w:lvlJc w:val="left"/>
+      <w:pPr>
+        <w:ind w:left="2880" w:hanging="360"/>
+      </w:pPr>
+    </w:lvl>
+    <w:lvl w:ilvl="4" w:tplc="08070019" w:tentative="1">
+      <w:start w:val="1"/>
+      <w:numFmt w:val="lowerLetter"/>
+      <w:lvlText w:val="%5."/>
+      <w:lvlJc w:val="left"/>
+      <w:pPr>
+        <w:ind w:left="3600" w:hanging="360"/>
+      </w:pPr>
+    </w:lvl>
+    <w:lvl w:ilvl="5" w:tplc="0807001B" w:tentative="1">
+      <w:start w:val="1"/>
+      <w:numFmt w:val="lowerRoman"/>
+      <w:lvlText w:val="%6."/>
+      <w:lvlJc w:val="right"/>
+      <w:pPr>
+        <w:ind w:left="4320" w:hanging="180"/>
+      </w:pPr>
+    </w:lvl>
+    <w:lvl w:ilvl="6" w:tplc="0807000F" w:tentative="1">
+      <w:start w:val="1"/>
+      <w:numFmt w:val="decimal"/>
+      <w:lvlText w:val="%7."/>
+      <w:lvlJc w:val="left"/>
+      <w:pPr>
+        <w:ind w:left="5040" w:hanging="360"/>
+      </w:pPr>
+    </w:lvl>
+    <w:lvl w:ilvl="7" w:tplc="08070019" w:tentative="1">
+      <w:start w:val="1"/>
+      <w:numFmt w:val="lowerLetter"/>
+      <w:lvlText w:val="%8."/>
+      <w:lvlJc w:val="left"/>
+      <w:pPr>
+        <w:ind w:left="5760" w:hanging="360"/>
+      </w:pPr>
+    </w:lvl>
+    <w:lvl w:ilvl="8" w:tplc="0807001B" w:tentative="1">
+      <w:start w:val="1"/>
+      <w:numFmt w:val="lowerRoman"/>
+      <w:lvlText w:val="%9."/>
+      <w:lvlJc w:val="right"/>
+      <w:pPr>
+        <w:ind w:left="6480" w:hanging="180"/>
+      </w:pPr>
+    </w:lvl>
+  </w:abstractNum>
+  <w:abstractNum w:abstractNumId="2" w15:restartNumberingAfterBreak="0">
+    <w:nsid w:val="45312A4B"/>
+    <w:multiLevelType w:val="hybridMultilevel"/>
+    <w:tmpl w:val="64FEEE10"/>
+    <w:lvl w:ilvl="0" w:tplc="0807000F">
+      <w:start w:val="1"/>
+      <w:numFmt w:val="decimal"/>
+      <w:lvlText w:val="%1."/>
+      <w:lvlJc w:val="left"/>
+      <w:pPr>
+        <w:ind w:left="720" w:hanging="360"/>
+      </w:pPr>
+      <w:rPr>
+        <w:rFonts w:hint="default"/>
+      </w:rPr>
+    </w:lvl>
+    <w:lvl w:ilvl="1" w:tplc="08070019" w:tentative="1">
+      <w:start w:val="1"/>
+      <w:numFmt w:val="lowerLetter"/>
+      <w:lvlText w:val="%2."/>
+      <w:lvlJc w:val="left"/>
+      <w:pPr>
+        <w:ind w:left="1440" w:hanging="360"/>
+      </w:pPr>
+    </w:lvl>
+    <w:lvl w:ilvl="2" w:tplc="0807001B" w:tentative="1">
+      <w:start w:val="1"/>
+      <w:numFmt w:val="lowerRoman"/>
+      <w:lvlText w:val="%3."/>
+      <w:lvlJc w:val="right"/>
+      <w:pPr>
+        <w:ind w:left="2160" w:hanging="180"/>
+      </w:pPr>
+    </w:lvl>
+    <w:lvl w:ilvl="3" w:tplc="0807000F" w:tentative="1">
+      <w:start w:val="1"/>
+      <w:numFmt w:val="decimal"/>
+      <w:lvlText w:val="%4."/>
+      <w:lvlJc w:val="left"/>
+      <w:pPr>
+        <w:ind w:left="2880" w:hanging="360"/>
+      </w:pPr>
+    </w:lvl>
+    <w:lvl w:ilvl="4" w:tplc="08070019" w:tentative="1">
+      <w:start w:val="1"/>
+      <w:numFmt w:val="lowerLetter"/>
+      <w:lvlText w:val="%5."/>
+      <w:lvlJc w:val="left"/>
+      <w:pPr>
+        <w:ind w:left="3600" w:hanging="360"/>
+      </w:pPr>
+    </w:lvl>
+    <w:lvl w:ilvl="5" w:tplc="0807001B" w:tentative="1">
+      <w:start w:val="1"/>
+      <w:numFmt w:val="lowerRoman"/>
+      <w:lvlText w:val="%6."/>
+      <w:lvlJc w:val="right"/>
+      <w:pPr>
+        <w:ind w:left="4320" w:hanging="180"/>
+      </w:pPr>
+    </w:lvl>
+    <w:lvl w:ilvl="6" w:tplc="0807000F" w:tentative="1">
+      <w:start w:val="1"/>
+      <w:numFmt w:val="decimal"/>
+      <w:lvlText w:val="%7."/>
+      <w:lvlJc w:val="left"/>
+      <w:pPr>
+        <w:ind w:left="5040" w:hanging="360"/>
+      </w:pPr>
+    </w:lvl>
+    <w:lvl w:ilvl="7" w:tplc="08070019" w:tentative="1">
+      <w:start w:val="1"/>
+      <w:numFmt w:val="lowerLetter"/>
+      <w:lvlText w:val="%8."/>
+      <w:lvlJc w:val="left"/>
+      <w:pPr>
+        <w:ind w:left="5760" w:hanging="360"/>
+      </w:pPr>
+    </w:lvl>
+    <w:lvl w:ilvl="8" w:tplc="0807001B" w:tentative="1">
+      <w:start w:val="1"/>
+      <w:numFmt w:val="lowerRoman"/>
+      <w:lvlText w:val="%9."/>
+      <w:lvlJc w:val="right"/>
+      <w:pPr>
+        <w:ind w:left="6480" w:hanging="180"/>
+      </w:pPr>
+    </w:lvl>
+  </w:abstractNum>
+  <w:abstractNum w:abstractNumId="3" w15:restartNumberingAfterBreak="0">
+    <w:nsid w:val="59265004"/>
+    <w:multiLevelType w:val="hybridMultilevel"/>
+    <w:tmpl w:val="8B5A8356"/>
+    <w:lvl w:ilvl="0" w:tplc="0807000F">
+      <w:start w:val="1"/>
+      <w:numFmt w:val="decimal"/>
+      <w:lvlText w:val="%1."/>
+      <w:lvlJc w:val="left"/>
+      <w:pPr>
+        <w:ind w:left="720" w:hanging="360"/>
+      </w:pPr>
+      <w:rPr>
+        <w:rFonts w:hint="default"/>
+      </w:rPr>
+    </w:lvl>
+    <w:lvl w:ilvl="1" w:tplc="08070019" w:tentative="1">
+      <w:start w:val="1"/>
+      <w:numFmt w:val="lowerLetter"/>
+      <w:lvlText w:val="%2."/>
+      <w:lvlJc w:val="left"/>
+      <w:pPr>
+        <w:ind w:left="1440" w:hanging="360"/>
+      </w:pPr>
+    </w:lvl>
+    <w:lvl w:ilvl="2" w:tplc="0807001B" w:tentative="1">
+      <w:start w:val="1"/>
+      <w:numFmt w:val="lowerRoman"/>
+      <w:lvlText w:val="%3."/>
+      <w:lvlJc w:val="right"/>
+      <w:pPr>
+        <w:ind w:left="2160" w:hanging="180"/>
+      </w:pPr>
+    </w:lvl>
+    <w:lvl w:ilvl="3" w:tplc="0807000F" w:tentative="1">
+      <w:start w:val="1"/>
+      <w:numFmt w:val="decimal"/>
+      <w:lvlText w:val="%4."/>
+      <w:lvlJc w:val="left"/>
+      <w:pPr>
+        <w:ind w:left="2880" w:hanging="360"/>
+      </w:pPr>
+    </w:lvl>
+    <w:lvl w:ilvl="4" w:tplc="08070019" w:tentative="1">
+      <w:start w:val="1"/>
+      <w:numFmt w:val="lowerLetter"/>
+      <w:lvlText w:val="%5."/>
+      <w:lvlJc w:val="left"/>
+      <w:pPr>
+        <w:ind w:left="3600" w:hanging="360"/>
+      </w:pPr>
+    </w:lvl>
+    <w:lvl w:ilvl="5" w:tplc="0807001B" w:tentative="1">
+      <w:start w:val="1"/>
+      <w:numFmt w:val="lowerRoman"/>
+      <w:lvlText w:val="%6."/>
+      <w:lvlJc w:val="right"/>
+      <w:pPr>
+        <w:ind w:left="4320" w:hanging="180"/>
+      </w:pPr>
+    </w:lvl>
+    <w:lvl w:ilvl="6" w:tplc="0807000F" w:tentative="1">
+      <w:start w:val="1"/>
+      <w:numFmt w:val="decimal"/>
+      <w:lvlText w:val="%7."/>
+      <w:lvlJc w:val="left"/>
+      <w:pPr>
+        <w:ind w:left="5040" w:hanging="360"/>
+      </w:pPr>
+    </w:lvl>
+    <w:lvl w:ilvl="7" w:tplc="08070019" w:tentative="1">
+      <w:start w:val="1"/>
+      <w:numFmt w:val="lowerLetter"/>
+      <w:lvlText w:val="%8."/>
+      <w:lvlJc w:val="left"/>
+      <w:pPr>
+        <w:ind w:left="5760" w:hanging="360"/>
+      </w:pPr>
+    </w:lvl>
+    <w:lvl w:ilvl="8" w:tplc="0807001B" w:tentative="1">
+      <w:start w:val="1"/>
+      <w:numFmt w:val="lowerRoman"/>
+      <w:lvlText w:val="%9."/>
+      <w:lvlJc w:val="right"/>
+      <w:pPr>
+        <w:ind w:left="6480" w:hanging="180"/>
+      </w:pPr>
+    </w:lvl>
+  </w:abstractNum>
+  <w:abstractNum w:abstractNumId="4" w15:restartNumberingAfterBreak="0">
+    <w:nsid w:val="6E940548"/>
+    <w:multiLevelType w:val="hybridMultilevel"/>
+    <w:tmpl w:val="ABA6B0E6"/>
+    <w:lvl w:ilvl="0" w:tplc="0807000F">
+      <w:start w:val="1"/>
+      <w:numFmt w:val="decimal"/>
+      <w:lvlText w:val="%1."/>
+      <w:lvlJc w:val="left"/>
+      <w:pPr>
+        <w:ind w:left="720" w:hanging="360"/>
+      </w:pPr>
+      <w:rPr>
+        <w:rFonts w:hint="default"/>
+      </w:rPr>
+    </w:lvl>
+    <w:lvl w:ilvl="1" w:tplc="08070019" w:tentative="1">
+      <w:start w:val="1"/>
+      <w:numFmt w:val="lowerLetter"/>
+      <w:lvlText w:val="%2."/>
+      <w:lvlJc w:val="left"/>
+      <w:pPr>
+        <w:ind w:left="1440" w:hanging="360"/>
+      </w:pPr>
+    </w:lvl>
+    <w:lvl w:ilvl="2" w:tplc="0807001B" w:tentative="1">
+      <w:start w:val="1"/>
+      <w:numFmt w:val="lowerRoman"/>
+      <w:lvlText w:val="%3."/>
+      <w:lvlJc w:val="right"/>
+      <w:pPr>
+        <w:ind w:left="2160" w:hanging="180"/>
+      </w:pPr>
+    </w:lvl>
+    <w:lvl w:ilvl="3" w:tplc="0807000F" w:tentative="1">
+      <w:start w:val="1"/>
+      <w:numFmt w:val="decimal"/>
+      <w:lvlText w:val="%4."/>
+      <w:lvlJc w:val="left"/>
+      <w:pPr>
+        <w:ind w:left="2880" w:hanging="360"/>
+      </w:pPr>
+    </w:lvl>
+    <w:lvl w:ilvl="4" w:tplc="08070019" w:tentative="1">
+      <w:start w:val="1"/>
+      <w:numFmt w:val="lowerLetter"/>
+      <w:lvlText w:val="%5."/>
+      <w:lvlJc w:val="left"/>
+      <w:pPr>
+        <w:ind w:left="3600" w:hanging="360"/>
+      </w:pPr>
+    </w:lvl>
+    <w:lvl w:ilvl="5" w:tplc="0807001B" w:tentative="1">
+      <w:start w:val="1"/>
+      <w:numFmt w:val="lowerRoman"/>
+      <w:lvlText w:val="%6."/>
+      <w:lvlJc w:val="right"/>
+      <w:pPr>
+        <w:ind w:left="4320" w:hanging="180"/>
+      </w:pPr>
+    </w:lvl>
+    <w:lvl w:ilvl="6" w:tplc="0807000F" w:tentative="1">
+      <w:start w:val="1"/>
+      <w:numFmt w:val="decimal"/>
+      <w:lvlText w:val="%7."/>
+      <w:lvlJc w:val="left"/>
+      <w:pPr>
+        <w:ind w:left="5040" w:hanging="360"/>
+      </w:pPr>
+    </w:lvl>
+    <w:lvl w:ilvl="7" w:tplc="08070019" w:tentative="1">
+      <w:start w:val="1"/>
+      <w:numFmt w:val="lowerLetter"/>
+      <w:lvlText w:val="%8."/>
+      <w:lvlJc w:val="left"/>
+      <w:pPr>
+        <w:ind w:left="5760" w:hanging="360"/>
+      </w:pPr>
+    </w:lvl>
+    <w:lvl w:ilvl="8" w:tplc="0807001B" w:tentative="1">
+      <w:start w:val="1"/>
+      <w:numFmt w:val="lowerRoman"/>
+      <w:lvlText w:val="%9."/>
+      <w:lvlJc w:val="right"/>
+      <w:pPr>
+        <w:ind w:left="6480" w:hanging="180"/>
+      </w:pPr>
+    </w:lvl>
+  </w:abstractNum>
+  <w:num w:numId="1">
+    <w:abstractNumId w:val="2"/>
+  </w:num>
+  <w:num w:numId="2">
+    <w:abstractNumId w:val="0"/>
+  </w:num>
+  <w:num w:numId="3">
+    <w:abstractNumId w:val="1"/>
+  </w:num>
+  <w:num w:numId="4">
+    <w:abstractNumId w:val="3"/>
+  </w:num>
+  <w:num w:numId="5">
+    <w:abstractNumId w:val="4"/>
+  </w:num>
+</w:numbering>
 </file>
 
 <file path=word/styles.xml><?xml version="1.0" encoding="utf-8"?>
@@ -1482,6 +4966,28 @@
       <w:szCs w:val="24"/>
     </w:rPr>
   </w:style>
+  <w:style w:type="paragraph" w:styleId="berschrift4">
+    <w:name w:val="heading 4"/>
+    <w:basedOn w:val="Standard"/>
+    <w:next w:val="Standard"/>
+    <w:link w:val="berschrift4Zchn"/>
+    <w:uiPriority w:val="9"/>
+    <w:unhideWhenUsed/>
+    <w:qFormat/>
+    <w:rsid w:val="00F12CFF"/>
+    <w:pPr>
+      <w:keepNext/>
+      <w:keepLines/>
+      <w:spacing w:before="40" w:after="0"/>
+      <w:outlineLvl w:val="3"/>
+    </w:pPr>
+    <w:rPr>
+      <w:rFonts w:asciiTheme="majorHAnsi" w:eastAsiaTheme="majorEastAsia" w:hAnsiTheme="majorHAnsi" w:cstheme="majorBidi"/>
+      <w:i/>
+      <w:iCs/>
+      <w:color w:val="2F5496" w:themeColor="accent1" w:themeShade="BF"/>
+    </w:rPr>
+  </w:style>
   <w:style w:type="character" w:default="1" w:styleId="Absatz-Standardschriftart">
     <w:name w:val="Default Paragraph Font"/>
     <w:uiPriority w:val="1"/>
@@ -1590,6 +5096,59 @@
       <w:color w:val="1F3763" w:themeColor="accent1" w:themeShade="7F"/>
       <w:sz w:val="24"/>
       <w:szCs w:val="24"/>
+    </w:rPr>
+  </w:style>
+  <w:style w:type="paragraph" w:styleId="Listenabsatz">
+    <w:name w:val="List Paragraph"/>
+    <w:basedOn w:val="Standard"/>
+    <w:uiPriority w:val="34"/>
+    <w:qFormat/>
+    <w:rsid w:val="0015134E"/>
+    <w:pPr>
+      <w:ind w:left="720"/>
+      <w:contextualSpacing/>
+    </w:pPr>
+  </w:style>
+  <w:style w:type="paragraph" w:styleId="Beschriftung">
+    <w:name w:val="caption"/>
+    <w:basedOn w:val="Standard"/>
+    <w:next w:val="Standard"/>
+    <w:uiPriority w:val="35"/>
+    <w:unhideWhenUsed/>
+    <w:qFormat/>
+    <w:rsid w:val="00751778"/>
+    <w:pPr>
+      <w:spacing w:after="200" w:line="240" w:lineRule="auto"/>
+    </w:pPr>
+    <w:rPr>
+      <w:i/>
+      <w:iCs/>
+      <w:color w:val="44546A" w:themeColor="text2"/>
+      <w:sz w:val="18"/>
+      <w:szCs w:val="18"/>
+    </w:rPr>
+  </w:style>
+  <w:style w:type="character" w:customStyle="1" w:styleId="berschrift4Zchn">
+    <w:name w:val="Überschrift 4 Zchn"/>
+    <w:basedOn w:val="Absatz-Standardschriftart"/>
+    <w:link w:val="berschrift4"/>
+    <w:uiPriority w:val="9"/>
+    <w:rsid w:val="00F12CFF"/>
+    <w:rPr>
+      <w:rFonts w:asciiTheme="majorHAnsi" w:eastAsiaTheme="majorEastAsia" w:hAnsiTheme="majorHAnsi" w:cstheme="majorBidi"/>
+      <w:i/>
+      <w:iCs/>
+      <w:color w:val="2F5496" w:themeColor="accent1" w:themeShade="BF"/>
+    </w:rPr>
+  </w:style>
+  <w:style w:type="character" w:styleId="Platzhaltertext">
+    <w:name w:val="Placeholder Text"/>
+    <w:basedOn w:val="Absatz-Standardschriftart"/>
+    <w:uiPriority w:val="99"/>
+    <w:semiHidden/>
+    <w:rsid w:val="00EB511F"/>
+    <w:rPr>
+      <w:color w:val="808080"/>
     </w:rPr>
   </w:style>
 </w:styles>
@@ -1888,4 +5447,16 @@
     </a:ext>
   </a:extLst>
 </a:theme>
+</file>
+
+<file path=customXml/item1.xml><?xml version="1.0" encoding="utf-8"?>
+<b:Sources xmlns:b="http://schemas.openxmlformats.org/officeDocument/2006/bibliography" xmlns="http://schemas.openxmlformats.org/officeDocument/2006/bibliography" SelectedStyle="\APASixthEditionOfficeOnline.xsl" StyleName="APA" Version="6"/>
+</file>
+
+<file path=customXml/itemProps1.xml><?xml version="1.0" encoding="utf-8"?>
+<ds:datastoreItem xmlns:ds="http://schemas.openxmlformats.org/officeDocument/2006/customXml" ds:itemID="{392EA19A-46D3-49FC-8312-73BCEE8D322F}">
+  <ds:schemaRefs>
+    <ds:schemaRef ds:uri="http://schemas.openxmlformats.org/officeDocument/2006/bibliography"/>
+  </ds:schemaRefs>
+</ds:datastoreItem>
 </file>
</xml_diff>